<commit_message>
Commit after Fast forward merge
</commit_message>
<xml_diff>
--- a/Git.docx
+++ b/Git.docx
@@ -108,7 +108,6 @@
           <w:lang w:eastAsia="en-IN"/>
         </w:rPr>
       </w:pPr>
-      <w:proofErr w:type="spellStart"/>
       <w:r>
         <w:rPr>
           <w:rFonts w:ascii="Consolas" w:eastAsia="Times New Roman" w:hAnsi="Consolas" w:cs="Courier New"/>
@@ -119,7 +118,6 @@
         </w:rPr>
         <w:t>pwd</w:t>
       </w:r>
-      <w:proofErr w:type="spellEnd"/>
     </w:p>
     <w:p>
       <w:pPr>
@@ -385,29 +383,7 @@
           <w:szCs w:val="18"/>
           <w:lang w:eastAsia="en-IN"/>
         </w:rPr>
-        <w:t xml:space="preserve"> </w:t>
-      </w:r>
-      <w:proofErr w:type="spellStart"/>
-      <w:r>
-        <w:rPr>
-          <w:rFonts w:ascii="Consolas" w:eastAsia="Times New Roman" w:hAnsi="Consolas" w:cs="Courier New"/>
-          <w:color w:val="1C1D1F"/>
-          <w:sz w:val="18"/>
-          <w:szCs w:val="18"/>
-          <w:lang w:eastAsia="en-IN"/>
-        </w:rPr>
-        <w:t>user.email</w:t>
-      </w:r>
-      <w:proofErr w:type="spellEnd"/>
-      <w:r>
-        <w:rPr>
-          <w:rFonts w:ascii="Consolas" w:eastAsia="Times New Roman" w:hAnsi="Consolas" w:cs="Courier New"/>
-          <w:color w:val="1C1D1F"/>
-          <w:sz w:val="18"/>
-          <w:szCs w:val="18"/>
-          <w:lang w:eastAsia="en-IN"/>
-        </w:rPr>
-        <w:t xml:space="preserve"> </w:t>
+        <w:t xml:space="preserve"> user.email </w:t>
       </w:r>
       <w:r>
         <w:rPr>
@@ -574,29 +550,7 @@
           <w:szCs w:val="18"/>
           <w:lang w:eastAsia="en-IN"/>
         </w:rPr>
-        <w:t xml:space="preserve"> </w:t>
-      </w:r>
-      <w:proofErr w:type="spellStart"/>
-      <w:r>
-        <w:rPr>
-          <w:rFonts w:ascii="Consolas" w:eastAsia="Times New Roman" w:hAnsi="Consolas" w:cs="Courier New"/>
-          <w:color w:val="1C1D1F"/>
-          <w:sz w:val="18"/>
-          <w:szCs w:val="18"/>
-          <w:lang w:eastAsia="en-IN"/>
-        </w:rPr>
-        <w:t>user.email</w:t>
-      </w:r>
-      <w:proofErr w:type="spellEnd"/>
-      <w:r>
-        <w:rPr>
-          <w:rFonts w:ascii="Consolas" w:eastAsia="Times New Roman" w:hAnsi="Consolas" w:cs="Courier New"/>
-          <w:color w:val="1C1D1F"/>
-          <w:sz w:val="18"/>
-          <w:szCs w:val="18"/>
-          <w:lang w:eastAsia="en-IN"/>
-        </w:rPr>
-        <w:t xml:space="preserve"> </w:t>
+        <w:t xml:space="preserve"> user.email </w:t>
       </w:r>
       <w:r>
         <w:rPr>
@@ -758,20 +712,8 @@
           <w:szCs w:val="18"/>
           <w:lang w:eastAsia="en-IN"/>
         </w:rPr>
-        <w:t>cat ~/.</w:t>
-      </w:r>
-      <w:proofErr w:type="spellStart"/>
-      <w:r>
-        <w:rPr>
-          <w:rFonts w:ascii="Consolas" w:eastAsia="Times New Roman" w:hAnsi="Consolas" w:cs="Courier New"/>
-          <w:color w:val="1C1D1F"/>
-          <w:sz w:val="18"/>
-          <w:szCs w:val="18"/>
-          <w:lang w:eastAsia="en-IN"/>
-        </w:rPr>
-        <w:t>gitconfig</w:t>
-      </w:r>
-      <w:proofErr w:type="spellEnd"/>
+        <w:t>cat ~/.gitconfig</w:t>
+      </w:r>
     </w:p>
     <w:p/>
     <w:p>
@@ -813,7 +755,6 @@
           <w:szCs w:val="18"/>
         </w:rPr>
       </w:pPr>
-      <w:proofErr w:type="spellStart"/>
       <w:r>
         <w:rPr>
           <w:rStyle w:val="pln"/>
@@ -824,7 +765,6 @@
         </w:rPr>
         <w:t>pwd</w:t>
       </w:r>
-      <w:proofErr w:type="spellEnd"/>
     </w:p>
     <w:p>
       <w:pPr>
@@ -881,29 +821,7 @@
           <w:sz w:val="18"/>
           <w:szCs w:val="18"/>
         </w:rPr>
-        <w:t xml:space="preserve">git </w:t>
-      </w:r>
-      <w:proofErr w:type="spellStart"/>
-      <w:r>
-        <w:rPr>
-          <w:rStyle w:val="pln"/>
-          <w:rFonts w:ascii="Consolas" w:hAnsi="Consolas"/>
-          <w:color w:val="1C1D1F"/>
-          <w:sz w:val="18"/>
-          <w:szCs w:val="18"/>
-        </w:rPr>
-        <w:t>init</w:t>
-      </w:r>
-      <w:proofErr w:type="spellEnd"/>
-      <w:r>
-        <w:rPr>
-          <w:rStyle w:val="pln"/>
-          <w:rFonts w:ascii="Consolas" w:hAnsi="Consolas"/>
-          <w:color w:val="1C1D1F"/>
-          <w:sz w:val="18"/>
-          <w:szCs w:val="18"/>
-        </w:rPr>
-        <w:t xml:space="preserve"> git</w:t>
+        <w:t>git init git</w:t>
       </w:r>
       <w:r>
         <w:rPr>
@@ -1025,7 +943,6 @@
           <w:szCs w:val="18"/>
         </w:rPr>
       </w:pPr>
-      <w:proofErr w:type="spellStart"/>
       <w:r>
         <w:rPr>
           <w:rStyle w:val="pln"/>
@@ -1036,7 +953,6 @@
         </w:rPr>
         <w:t>pwd</w:t>
       </w:r>
-      <w:proofErr w:type="spellEnd"/>
     </w:p>
     <w:p>
       <w:pPr>
@@ -1858,47 +1774,7 @@
           <w:sz w:val="27"/>
           <w:szCs w:val="27"/>
         </w:rPr>
-        <w:t xml:space="preserve">All command line demos are </w:t>
-      </w:r>
-      <w:proofErr w:type="spellStart"/>
-      <w:r>
-        <w:rPr>
-          <w:rFonts w:ascii="Segoe UI" w:hAnsi="Segoe UI" w:cs="Segoe UI"/>
-          <w:color w:val="1C1D1F"/>
-          <w:sz w:val="27"/>
-          <w:szCs w:val="27"/>
-        </w:rPr>
-        <w:t>preformed</w:t>
-      </w:r>
-      <w:proofErr w:type="spellEnd"/>
-      <w:r>
-        <w:rPr>
-          <w:rFonts w:ascii="Segoe UI" w:hAnsi="Segoe UI" w:cs="Segoe UI"/>
-          <w:color w:val="1C1D1F"/>
-          <w:sz w:val="27"/>
-          <w:szCs w:val="27"/>
-        </w:rPr>
-        <w:t xml:space="preserve"> on the MacOS. Creating and editing files is done with </w:t>
-      </w:r>
-      <w:proofErr w:type="spellStart"/>
-      <w:r>
-        <w:rPr>
-          <w:rFonts w:ascii="Segoe UI" w:hAnsi="Segoe UI" w:cs="Segoe UI"/>
-          <w:color w:val="1C1D1F"/>
-          <w:sz w:val="27"/>
-          <w:szCs w:val="27"/>
-        </w:rPr>
-        <w:t>TextMate</w:t>
-      </w:r>
-      <w:proofErr w:type="spellEnd"/>
-      <w:r>
-        <w:rPr>
-          <w:rFonts w:ascii="Segoe UI" w:hAnsi="Segoe UI" w:cs="Segoe UI"/>
-          <w:color w:val="1C1D1F"/>
-          <w:sz w:val="27"/>
-          <w:szCs w:val="27"/>
-        </w:rPr>
-        <w:t xml:space="preserve"> 2 (free) using the </w:t>
+        <w:t>All command line demos are preformed on the MacOS. Creating and editing files is done with TextMate 2 (free) using the </w:t>
       </w:r>
       <w:r>
         <w:rPr>
@@ -2088,7 +1964,6 @@
           <w:szCs w:val="18"/>
         </w:rPr>
       </w:pPr>
-      <w:proofErr w:type="spellStart"/>
       <w:r>
         <w:rPr>
           <w:rStyle w:val="pln"/>
@@ -2099,7 +1974,6 @@
         </w:rPr>
         <w:t>pwd</w:t>
       </w:r>
-      <w:proofErr w:type="spellEnd"/>
     </w:p>
     <w:p>
       <w:pPr>
@@ -2567,7 +2441,6 @@
           <w:szCs w:val="18"/>
         </w:rPr>
       </w:pPr>
-      <w:proofErr w:type="spellStart"/>
       <w:r>
         <w:rPr>
           <w:rStyle w:val="pln"/>
@@ -2578,7 +2451,6 @@
         </w:rPr>
         <w:t>pwd</w:t>
       </w:r>
-      <w:proofErr w:type="spellEnd"/>
     </w:p>
     <w:p>
       <w:pPr>
@@ -3966,25 +3838,14 @@
           <w:szCs w:val="27"/>
         </w:rPr>
       </w:pPr>
-      <w:proofErr w:type="spellStart"/>
-      <w:r>
-        <w:rPr>
-          <w:rFonts w:ascii="Segoe UI" w:hAnsi="Segoe UI" w:cs="Segoe UI"/>
-          <w:color w:val="1C1D1F"/>
-          <w:sz w:val="27"/>
-          <w:szCs w:val="27"/>
-        </w:rPr>
-        <w:t>Unstage</w:t>
-      </w:r>
-      <w:proofErr w:type="spellEnd"/>
-      <w:r>
-        <w:rPr>
-          <w:rFonts w:ascii="Segoe UI" w:hAnsi="Segoe UI" w:cs="Segoe UI"/>
-          <w:color w:val="1C1D1F"/>
-          <w:sz w:val="27"/>
-          <w:szCs w:val="27"/>
-        </w:rPr>
-        <w:t xml:space="preserve"> File</w:t>
+      <w:r>
+        <w:rPr>
+          <w:rFonts w:ascii="Segoe UI" w:hAnsi="Segoe UI" w:cs="Segoe UI"/>
+          <w:color w:val="1C1D1F"/>
+          <w:sz w:val="27"/>
+          <w:szCs w:val="27"/>
+        </w:rPr>
+        <w:t>Unstage File</w:t>
       </w:r>
     </w:p>
     <w:p>
@@ -4069,27 +3930,7 @@
           <w:sz w:val="27"/>
           <w:szCs w:val="27"/>
         </w:rPr>
-        <w:t>Following the above command will "</w:t>
-      </w:r>
-      <w:proofErr w:type="spellStart"/>
-      <w:r>
-        <w:rPr>
-          <w:rFonts w:ascii="Segoe UI" w:hAnsi="Segoe UI" w:cs="Segoe UI"/>
-          <w:color w:val="1C1D1F"/>
-          <w:sz w:val="27"/>
-          <w:szCs w:val="27"/>
-        </w:rPr>
-        <w:t>unstage</w:t>
-      </w:r>
-      <w:proofErr w:type="spellEnd"/>
-      <w:r>
-        <w:rPr>
-          <w:rFonts w:ascii="Segoe UI" w:hAnsi="Segoe UI" w:cs="Segoe UI"/>
-          <w:color w:val="1C1D1F"/>
-          <w:sz w:val="27"/>
-          <w:szCs w:val="27"/>
-        </w:rPr>
-        <w:t>" the specified file from Git's staging area (aka index).</w:t>
+        <w:t>Following the above command will "unstage" the specified file from Git's staging area (aka index).</w:t>
       </w:r>
     </w:p>
     <w:p>
@@ -4392,27 +4233,15 @@
         </w:rPr>
         <w:t>--</w:t>
       </w:r>
-      <w:proofErr w:type="spellStart"/>
-      <w:r>
-        <w:rPr>
-          <w:rStyle w:val="pln"/>
-          <w:rFonts w:ascii="Consolas" w:hAnsi="Consolas"/>
-          <w:color w:val="1C1D1F"/>
-          <w:sz w:val="18"/>
-          <w:szCs w:val="18"/>
-        </w:rPr>
-        <w:t>oneline</w:t>
-      </w:r>
-      <w:proofErr w:type="spellEnd"/>
-      <w:r>
-        <w:rPr>
-          <w:rStyle w:val="pln"/>
-          <w:rFonts w:ascii="Consolas" w:hAnsi="Consolas"/>
-          <w:color w:val="1C1D1F"/>
-          <w:sz w:val="18"/>
-          <w:szCs w:val="18"/>
-        </w:rPr>
-        <w:t xml:space="preserve"> </w:t>
+      <w:r>
+        <w:rPr>
+          <w:rStyle w:val="pln"/>
+          <w:rFonts w:ascii="Consolas" w:hAnsi="Consolas"/>
+          <w:color w:val="1C1D1F"/>
+          <w:sz w:val="18"/>
+          <w:szCs w:val="18"/>
+        </w:rPr>
+        <w:t xml:space="preserve">oneline </w:t>
       </w:r>
       <w:r>
         <w:rPr>
@@ -4464,7 +4293,6 @@
         </w:rPr>
         <w:t>--</w:t>
       </w:r>
-      <w:proofErr w:type="spellStart"/>
       <w:r>
         <w:rPr>
           <w:rStyle w:val="pln"/>
@@ -4475,7 +4303,6 @@
         </w:rPr>
         <w:t>color</w:t>
       </w:r>
-      <w:proofErr w:type="spellEnd"/>
     </w:p>
     <w:p>
       <w:pPr>
@@ -4536,7 +4363,6 @@
           <w:szCs w:val="18"/>
         </w:rPr>
       </w:pPr>
-      <w:proofErr w:type="spellStart"/>
       <w:r>
         <w:rPr>
           <w:rStyle w:val="pln"/>
@@ -4547,7 +4373,6 @@
         </w:rPr>
         <w:t>pwd</w:t>
       </w:r>
-      <w:proofErr w:type="spellEnd"/>
     </w:p>
     <w:p>
       <w:pPr>
@@ -5587,27 +5412,15 @@
           <w:szCs w:val="18"/>
         </w:rPr>
       </w:pPr>
-      <w:proofErr w:type="spellStart"/>
-      <w:r>
-        <w:rPr>
-          <w:rStyle w:val="pln"/>
-          <w:rFonts w:ascii="Consolas" w:hAnsi="Consolas"/>
-          <w:color w:val="1C1D1F"/>
-          <w:sz w:val="18"/>
-          <w:szCs w:val="18"/>
-        </w:rPr>
-        <w:t>mkdir</w:t>
-      </w:r>
-      <w:proofErr w:type="spellEnd"/>
-      <w:r>
-        <w:rPr>
-          <w:rStyle w:val="pln"/>
-          <w:rFonts w:ascii="Consolas" w:hAnsi="Consolas"/>
-          <w:color w:val="1C1D1F"/>
-          <w:sz w:val="18"/>
-          <w:szCs w:val="18"/>
-        </w:rPr>
-        <w:t xml:space="preserve"> web</w:t>
+      <w:r>
+        <w:rPr>
+          <w:rStyle w:val="pln"/>
+          <w:rFonts w:ascii="Consolas" w:hAnsi="Consolas"/>
+          <w:color w:val="1C1D1F"/>
+          <w:sz w:val="18"/>
+          <w:szCs w:val="18"/>
+        </w:rPr>
+        <w:t>mkdir web</w:t>
       </w:r>
     </w:p>
     <w:p>
@@ -5725,7 +5538,6 @@
           <w:szCs w:val="18"/>
         </w:rPr>
       </w:pPr>
-      <w:proofErr w:type="spellStart"/>
       <w:r>
         <w:rPr>
           <w:rStyle w:val="pln"/>
@@ -5736,22 +5548,20 @@
         </w:rPr>
         <w:t>ll</w:t>
       </w:r>
-      <w:proofErr w:type="spellEnd"/>
-    </w:p>
-    <w:p>
-      <w:pPr>
-        <w:pStyle w:val="HTMLPreformatted"/>
-        <w:shd w:val="clear" w:color="auto" w:fill="FFFFFF"/>
-        <w:wordWrap w:val="0"/>
-        <w:rPr>
-          <w:rStyle w:val="pln"/>
-          <w:rFonts w:ascii="Consolas" w:hAnsi="Consolas"/>
-          <w:color w:val="1C1D1F"/>
-          <w:sz w:val="18"/>
-          <w:szCs w:val="18"/>
-        </w:rPr>
-      </w:pPr>
-      <w:proofErr w:type="spellStart"/>
+    </w:p>
+    <w:p>
+      <w:pPr>
+        <w:pStyle w:val="HTMLPreformatted"/>
+        <w:shd w:val="clear" w:color="auto" w:fill="FFFFFF"/>
+        <w:wordWrap w:val="0"/>
+        <w:rPr>
+          <w:rStyle w:val="pln"/>
+          <w:rFonts w:ascii="Consolas" w:hAnsi="Consolas"/>
+          <w:color w:val="1C1D1F"/>
+          <w:sz w:val="18"/>
+          <w:szCs w:val="18"/>
+        </w:rPr>
+      </w:pPr>
       <w:r>
         <w:rPr>
           <w:rStyle w:val="pln"/>
@@ -5762,7 +5572,6 @@
         </w:rPr>
         <w:t>pwd</w:t>
       </w:r>
-      <w:proofErr w:type="spellEnd"/>
     </w:p>
     <w:p>
       <w:pPr>
@@ -6095,7 +5904,6 @@
         </w:rPr>
         <w:t>.</w:t>
       </w:r>
-      <w:proofErr w:type="spellStart"/>
       <w:r>
         <w:rPr>
           <w:rStyle w:val="pun"/>
@@ -6116,7 +5924,6 @@
         </w:rPr>
         <w:t>ignore</w:t>
       </w:r>
-      <w:proofErr w:type="spellEnd"/>
     </w:p>
     <w:p>
       <w:pPr>
@@ -6219,7 +6026,6 @@
         </w:rPr>
         <w:t>.</w:t>
       </w:r>
-      <w:proofErr w:type="spellStart"/>
       <w:r>
         <w:rPr>
           <w:rStyle w:val="pln"/>
@@ -6230,7 +6036,6 @@
         </w:rPr>
         <w:t>gitignore</w:t>
       </w:r>
-      <w:proofErr w:type="spellEnd"/>
     </w:p>
     <w:p>
       <w:pPr>
@@ -6457,27 +6262,15 @@
         </w:rPr>
         <w:t>--</w:t>
       </w:r>
-      <w:proofErr w:type="spellStart"/>
-      <w:r>
-        <w:rPr>
-          <w:rStyle w:val="pln"/>
-          <w:rFonts w:ascii="Consolas" w:hAnsi="Consolas"/>
-          <w:color w:val="1C1D1F"/>
-          <w:sz w:val="18"/>
-          <w:szCs w:val="18"/>
-        </w:rPr>
-        <w:t>oneline</w:t>
-      </w:r>
-      <w:proofErr w:type="spellEnd"/>
-      <w:r>
-        <w:rPr>
-          <w:rStyle w:val="pln"/>
-          <w:rFonts w:ascii="Consolas" w:hAnsi="Consolas"/>
-          <w:color w:val="1C1D1F"/>
-          <w:sz w:val="18"/>
-          <w:szCs w:val="18"/>
-        </w:rPr>
-        <w:t xml:space="preserve"> </w:t>
+      <w:r>
+        <w:rPr>
+          <w:rStyle w:val="pln"/>
+          <w:rFonts w:ascii="Consolas" w:hAnsi="Consolas"/>
+          <w:color w:val="1C1D1F"/>
+          <w:sz w:val="18"/>
+          <w:szCs w:val="18"/>
+        </w:rPr>
+        <w:t xml:space="preserve">oneline </w:t>
       </w:r>
       <w:r>
         <w:rPr>
@@ -6529,7 +6322,6 @@
         </w:rPr>
         <w:t>--</w:t>
       </w:r>
-      <w:proofErr w:type="spellStart"/>
       <w:r>
         <w:rPr>
           <w:rStyle w:val="pln"/>
@@ -6540,7 +6332,6 @@
         </w:rPr>
         <w:t>color</w:t>
       </w:r>
-      <w:proofErr w:type="spellEnd"/>
     </w:p>
     <w:p>
       <w:pPr>
@@ -6598,55 +6389,7 @@
           <w:rFonts w:ascii="Segoe UI" w:hAnsi="Segoe UI" w:cs="Segoe UI"/>
           <w:color w:val="1C1D1F"/>
         </w:rPr>
-        <w:t>Git log options from above: --</w:t>
-      </w:r>
-      <w:proofErr w:type="spellStart"/>
-      <w:r>
-        <w:rPr>
-          <w:rFonts w:ascii="Segoe UI" w:hAnsi="Segoe UI" w:cs="Segoe UI"/>
-          <w:color w:val="1C1D1F"/>
-        </w:rPr>
-        <w:t>oneline</w:t>
-      </w:r>
-      <w:proofErr w:type="spellEnd"/>
-      <w:r>
-        <w:rPr>
-          <w:rFonts w:ascii="Segoe UI" w:hAnsi="Segoe UI" w:cs="Segoe UI"/>
-          <w:color w:val="1C1D1F"/>
-        </w:rPr>
-        <w:t xml:space="preserve"> Compacts log data on to one line, abbreviating the SHA1 hash --graph Adds asterisk marks and pipes next to each commit to show the branching graph lines --decorate Adds the markers for branch names and tags next to corresponding commits --</w:t>
-      </w:r>
-      <w:proofErr w:type="spellStart"/>
-      <w:r>
-        <w:rPr>
-          <w:rFonts w:ascii="Segoe UI" w:hAnsi="Segoe UI" w:cs="Segoe UI"/>
-          <w:color w:val="1C1D1F"/>
-        </w:rPr>
-        <w:t>color</w:t>
-      </w:r>
-      <w:proofErr w:type="spellEnd"/>
-      <w:r>
-        <w:rPr>
-          <w:rFonts w:ascii="Segoe UI" w:hAnsi="Segoe UI" w:cs="Segoe UI"/>
-          <w:color w:val="1C1D1F"/>
-        </w:rPr>
-        <w:t xml:space="preserve"> Adds some </w:t>
-      </w:r>
-      <w:proofErr w:type="spellStart"/>
-      <w:r>
-        <w:rPr>
-          <w:rFonts w:ascii="Segoe UI" w:hAnsi="Segoe UI" w:cs="Segoe UI"/>
-          <w:color w:val="1C1D1F"/>
-        </w:rPr>
-        <w:t>color</w:t>
-      </w:r>
-      <w:proofErr w:type="spellEnd"/>
-      <w:r>
-        <w:rPr>
-          <w:rFonts w:ascii="Segoe UI" w:hAnsi="Segoe UI" w:cs="Segoe UI"/>
-          <w:color w:val="1C1D1F"/>
-        </w:rPr>
-        <w:t xml:space="preserve"> to the output -- nice to have, depending on the operating system</w:t>
+        <w:t>Git log options from above: --oneline Compacts log data on to one line, abbreviating the SHA1 hash --graph Adds asterisk marks and pipes next to each commit to show the branching graph lines --decorate Adds the markers for branch names and tags next to corresponding commits --color Adds some color to the output -- nice to have, depending on the operating system</w:t>
       </w:r>
     </w:p>
     <w:p>
@@ -6941,82 +6684,68 @@
           <w:szCs w:val="18"/>
         </w:rPr>
       </w:pPr>
-      <w:proofErr w:type="spellStart"/>
-      <w:r>
-        <w:rPr>
-          <w:rStyle w:val="pln"/>
-          <w:rFonts w:ascii="Consolas" w:hAnsi="Consolas"/>
-          <w:color w:val="1C1D1F"/>
-          <w:sz w:val="18"/>
-          <w:szCs w:val="18"/>
+      <w:r>
+        <w:rPr>
+          <w:rStyle w:val="pln"/>
+          <w:rFonts w:ascii="Consolas" w:hAnsi="Consolas"/>
+          <w:color w:val="1C1D1F"/>
+          <w:sz w:val="18"/>
+          <w:szCs w:val="18"/>
+        </w:rPr>
+        <w:t>mkdir folder</w:t>
+      </w:r>
+      <w:r>
+        <w:rPr>
+          <w:rStyle w:val="pun"/>
+          <w:rFonts w:ascii="Consolas" w:hAnsi="Consolas"/>
+          <w:color w:val="1C1D1F"/>
+          <w:sz w:val="18"/>
+          <w:szCs w:val="18"/>
+        </w:rPr>
+        <w:t>-</w:t>
+      </w:r>
+      <w:r>
+        <w:rPr>
+          <w:rStyle w:val="pln"/>
+          <w:rFonts w:ascii="Consolas" w:hAnsi="Consolas"/>
+          <w:color w:val="1C1D1F"/>
+          <w:sz w:val="18"/>
+          <w:szCs w:val="18"/>
+        </w:rPr>
+        <w:t>name</w:t>
+      </w:r>
+    </w:p>
+    <w:p>
+      <w:pPr>
+        <w:pStyle w:val="NormalWeb"/>
+        <w:shd w:val="clear" w:color="auto" w:fill="FFFFFF"/>
+        <w:spacing w:before="0" w:beforeAutospacing="0" w:after="0" w:afterAutospacing="0"/>
+        <w:rPr>
+          <w:rFonts w:ascii="Segoe UI" w:hAnsi="Segoe UI" w:cs="Segoe UI"/>
+          <w:color w:val="1C1D1F"/>
+          <w:sz w:val="27"/>
+          <w:szCs w:val="27"/>
+        </w:rPr>
+      </w:pPr>
+      <w:r>
+        <w:rPr>
+          <w:rFonts w:ascii="Segoe UI" w:hAnsi="Segoe UI" w:cs="Segoe UI"/>
+          <w:color w:val="1C1D1F"/>
+          <w:sz w:val="27"/>
+          <w:szCs w:val="27"/>
+        </w:rPr>
+        <w:t>The </w:t>
+      </w:r>
+      <w:r>
+        <w:rPr>
+          <w:rStyle w:val="Strong"/>
+          <w:rFonts w:ascii="Segoe UI" w:hAnsi="Segoe UI" w:cs="Segoe UI"/>
+          <w:color w:val="1C1D1F"/>
+          <w:sz w:val="27"/>
+          <w:szCs w:val="27"/>
         </w:rPr>
         <w:t>mkdir</w:t>
       </w:r>
-      <w:proofErr w:type="spellEnd"/>
-      <w:r>
-        <w:rPr>
-          <w:rStyle w:val="pln"/>
-          <w:rFonts w:ascii="Consolas" w:hAnsi="Consolas"/>
-          <w:color w:val="1C1D1F"/>
-          <w:sz w:val="18"/>
-          <w:szCs w:val="18"/>
-        </w:rPr>
-        <w:t xml:space="preserve"> folder</w:t>
-      </w:r>
-      <w:r>
-        <w:rPr>
-          <w:rStyle w:val="pun"/>
-          <w:rFonts w:ascii="Consolas" w:hAnsi="Consolas"/>
-          <w:color w:val="1C1D1F"/>
-          <w:sz w:val="18"/>
-          <w:szCs w:val="18"/>
-        </w:rPr>
-        <w:t>-</w:t>
-      </w:r>
-      <w:r>
-        <w:rPr>
-          <w:rStyle w:val="pln"/>
-          <w:rFonts w:ascii="Consolas" w:hAnsi="Consolas"/>
-          <w:color w:val="1C1D1F"/>
-          <w:sz w:val="18"/>
-          <w:szCs w:val="18"/>
-        </w:rPr>
-        <w:t>name</w:t>
-      </w:r>
-    </w:p>
-    <w:p>
-      <w:pPr>
-        <w:pStyle w:val="NormalWeb"/>
-        <w:shd w:val="clear" w:color="auto" w:fill="FFFFFF"/>
-        <w:spacing w:before="0" w:beforeAutospacing="0" w:after="0" w:afterAutospacing="0"/>
-        <w:rPr>
-          <w:rFonts w:ascii="Segoe UI" w:hAnsi="Segoe UI" w:cs="Segoe UI"/>
-          <w:color w:val="1C1D1F"/>
-          <w:sz w:val="27"/>
-          <w:szCs w:val="27"/>
-        </w:rPr>
-      </w:pPr>
-      <w:r>
-        <w:rPr>
-          <w:rFonts w:ascii="Segoe UI" w:hAnsi="Segoe UI" w:cs="Segoe UI"/>
-          <w:color w:val="1C1D1F"/>
-          <w:sz w:val="27"/>
-          <w:szCs w:val="27"/>
-        </w:rPr>
-        <w:t>The </w:t>
-      </w:r>
-      <w:proofErr w:type="spellStart"/>
-      <w:r>
-        <w:rPr>
-          <w:rStyle w:val="Strong"/>
-          <w:rFonts w:ascii="Segoe UI" w:hAnsi="Segoe UI" w:cs="Segoe UI"/>
-          <w:color w:val="1C1D1F"/>
-          <w:sz w:val="27"/>
-          <w:szCs w:val="27"/>
-        </w:rPr>
-        <w:t>mkdir</w:t>
-      </w:r>
-      <w:proofErr w:type="spellEnd"/>
       <w:r>
         <w:rPr>
           <w:rFonts w:ascii="Segoe UI" w:hAnsi="Segoe UI" w:cs="Segoe UI"/>
@@ -7337,7 +7066,6 @@
         </w:rPr>
         <w:t>.</w:t>
       </w:r>
-      <w:proofErr w:type="spellStart"/>
       <w:r>
         <w:rPr>
           <w:rStyle w:val="pln"/>
@@ -7348,42 +7076,29 @@
         </w:rPr>
         <w:t>ssh</w:t>
       </w:r>
-      <w:proofErr w:type="spellEnd"/>
-    </w:p>
-    <w:p>
-      <w:pPr>
-        <w:pStyle w:val="HTMLPreformatted"/>
-        <w:shd w:val="clear" w:color="auto" w:fill="FFFFFF"/>
-        <w:wordWrap w:val="0"/>
-        <w:rPr>
-          <w:rStyle w:val="pln"/>
-          <w:rFonts w:ascii="Consolas" w:hAnsi="Consolas"/>
-          <w:color w:val="1C1D1F"/>
-          <w:sz w:val="18"/>
-          <w:szCs w:val="18"/>
-        </w:rPr>
-      </w:pPr>
-      <w:proofErr w:type="spellStart"/>
-      <w:r>
-        <w:rPr>
-          <w:rStyle w:val="pln"/>
-          <w:rFonts w:ascii="Consolas" w:hAnsi="Consolas"/>
-          <w:color w:val="1C1D1F"/>
-          <w:sz w:val="18"/>
-          <w:szCs w:val="18"/>
-        </w:rPr>
-        <w:t>mkdir</w:t>
-      </w:r>
-      <w:proofErr w:type="spellEnd"/>
-      <w:r>
-        <w:rPr>
-          <w:rStyle w:val="pln"/>
-          <w:rFonts w:ascii="Consolas" w:hAnsi="Consolas"/>
-          <w:color w:val="1C1D1F"/>
-          <w:sz w:val="18"/>
-          <w:szCs w:val="18"/>
-        </w:rPr>
-        <w:t xml:space="preserve"> </w:t>
+    </w:p>
+    <w:p>
+      <w:pPr>
+        <w:pStyle w:val="HTMLPreformatted"/>
+        <w:shd w:val="clear" w:color="auto" w:fill="FFFFFF"/>
+        <w:wordWrap w:val="0"/>
+        <w:rPr>
+          <w:rStyle w:val="pln"/>
+          <w:rFonts w:ascii="Consolas" w:hAnsi="Consolas"/>
+          <w:color w:val="1C1D1F"/>
+          <w:sz w:val="18"/>
+          <w:szCs w:val="18"/>
+        </w:rPr>
+      </w:pPr>
+      <w:r>
+        <w:rPr>
+          <w:rStyle w:val="pln"/>
+          <w:rFonts w:ascii="Consolas" w:hAnsi="Consolas"/>
+          <w:color w:val="1C1D1F"/>
+          <w:sz w:val="18"/>
+          <w:szCs w:val="18"/>
+        </w:rPr>
+        <w:t xml:space="preserve">mkdir </w:t>
       </w:r>
       <w:r>
         <w:rPr>
@@ -7395,7 +7110,6 @@
         </w:rPr>
         <w:t>.</w:t>
       </w:r>
-      <w:proofErr w:type="spellStart"/>
       <w:r>
         <w:rPr>
           <w:rStyle w:val="pln"/>
@@ -7406,7 +7120,6 @@
         </w:rPr>
         <w:t>ssh</w:t>
       </w:r>
-      <w:proofErr w:type="spellEnd"/>
     </w:p>
     <w:p>
       <w:pPr>
@@ -7441,7 +7154,6 @@
         </w:rPr>
         <w:t>.</w:t>
       </w:r>
-      <w:proofErr w:type="spellStart"/>
       <w:r>
         <w:rPr>
           <w:rStyle w:val="pln"/>
@@ -7452,22 +7164,20 @@
         </w:rPr>
         <w:t>ssh</w:t>
       </w:r>
-      <w:proofErr w:type="spellEnd"/>
-    </w:p>
-    <w:p>
-      <w:pPr>
-        <w:pStyle w:val="HTMLPreformatted"/>
-        <w:shd w:val="clear" w:color="auto" w:fill="FFFFFF"/>
-        <w:wordWrap w:val="0"/>
-        <w:rPr>
-          <w:rStyle w:val="pln"/>
-          <w:rFonts w:ascii="Consolas" w:hAnsi="Consolas"/>
-          <w:color w:val="1C1D1F"/>
-          <w:sz w:val="18"/>
-          <w:szCs w:val="18"/>
-        </w:rPr>
-      </w:pPr>
-      <w:proofErr w:type="spellStart"/>
+    </w:p>
+    <w:p>
+      <w:pPr>
+        <w:pStyle w:val="HTMLPreformatted"/>
+        <w:shd w:val="clear" w:color="auto" w:fill="FFFFFF"/>
+        <w:wordWrap w:val="0"/>
+        <w:rPr>
+          <w:rStyle w:val="pln"/>
+          <w:rFonts w:ascii="Consolas" w:hAnsi="Consolas"/>
+          <w:color w:val="1C1D1F"/>
+          <w:sz w:val="18"/>
+          <w:szCs w:val="18"/>
+        </w:rPr>
+      </w:pPr>
       <w:r>
         <w:rPr>
           <w:rStyle w:val="pln"/>
@@ -7478,22 +7188,20 @@
         </w:rPr>
         <w:t>pwd</w:t>
       </w:r>
-      <w:proofErr w:type="spellEnd"/>
-    </w:p>
-    <w:p>
-      <w:pPr>
-        <w:pStyle w:val="HTMLPreformatted"/>
-        <w:shd w:val="clear" w:color="auto" w:fill="FFFFFF"/>
-        <w:wordWrap w:val="0"/>
-        <w:rPr>
-          <w:rStyle w:val="pln"/>
-          <w:rFonts w:ascii="Consolas" w:hAnsi="Consolas"/>
-          <w:color w:val="1C1D1F"/>
-          <w:sz w:val="18"/>
-          <w:szCs w:val="18"/>
-        </w:rPr>
-      </w:pPr>
-      <w:proofErr w:type="spellStart"/>
+    </w:p>
+    <w:p>
+      <w:pPr>
+        <w:pStyle w:val="HTMLPreformatted"/>
+        <w:shd w:val="clear" w:color="auto" w:fill="FFFFFF"/>
+        <w:wordWrap w:val="0"/>
+        <w:rPr>
+          <w:rStyle w:val="pln"/>
+          <w:rFonts w:ascii="Consolas" w:hAnsi="Consolas"/>
+          <w:color w:val="1C1D1F"/>
+          <w:sz w:val="18"/>
+          <w:szCs w:val="18"/>
+        </w:rPr>
+      </w:pPr>
       <w:r>
         <w:rPr>
           <w:rStyle w:val="pln"/>
@@ -7504,7 +7212,6 @@
         </w:rPr>
         <w:t>ssh</w:t>
       </w:r>
-      <w:proofErr w:type="spellEnd"/>
       <w:r>
         <w:rPr>
           <w:rStyle w:val="pun"/>
@@ -7543,29 +7250,7 @@
           <w:sz w:val="18"/>
           <w:szCs w:val="18"/>
         </w:rPr>
-        <w:t xml:space="preserve">t </w:t>
-      </w:r>
-      <w:proofErr w:type="spellStart"/>
-      <w:r>
-        <w:rPr>
-          <w:rStyle w:val="pln"/>
-          <w:rFonts w:ascii="Consolas" w:hAnsi="Consolas"/>
-          <w:color w:val="1C1D1F"/>
-          <w:sz w:val="18"/>
-          <w:szCs w:val="18"/>
-        </w:rPr>
-        <w:t>rsa</w:t>
-      </w:r>
-      <w:proofErr w:type="spellEnd"/>
-      <w:r>
-        <w:rPr>
-          <w:rStyle w:val="pln"/>
-          <w:rFonts w:ascii="Consolas" w:hAnsi="Consolas"/>
-          <w:color w:val="1C1D1F"/>
-          <w:sz w:val="18"/>
-          <w:szCs w:val="18"/>
-        </w:rPr>
-        <w:t xml:space="preserve"> </w:t>
+        <w:t xml:space="preserve">t rsa </w:t>
       </w:r>
       <w:r>
         <w:rPr>
@@ -7654,27 +7339,15 @@
           <w:szCs w:val="18"/>
         </w:rPr>
       </w:pPr>
-      <w:proofErr w:type="spellStart"/>
-      <w:r>
-        <w:rPr>
-          <w:rStyle w:val="pln"/>
-          <w:rFonts w:ascii="Consolas" w:hAnsi="Consolas"/>
-          <w:color w:val="1C1D1F"/>
-          <w:sz w:val="18"/>
-          <w:szCs w:val="18"/>
-        </w:rPr>
-        <w:t>ssh</w:t>
-      </w:r>
-      <w:proofErr w:type="spellEnd"/>
-      <w:r>
-        <w:rPr>
-          <w:rStyle w:val="pln"/>
-          <w:rFonts w:ascii="Consolas" w:hAnsi="Consolas"/>
-          <w:color w:val="1C1D1F"/>
-          <w:sz w:val="18"/>
-          <w:szCs w:val="18"/>
-        </w:rPr>
-        <w:t xml:space="preserve"> </w:t>
+      <w:r>
+        <w:rPr>
+          <w:rStyle w:val="pln"/>
+          <w:rFonts w:ascii="Consolas" w:hAnsi="Consolas"/>
+          <w:color w:val="1C1D1F"/>
+          <w:sz w:val="18"/>
+          <w:szCs w:val="18"/>
+        </w:rPr>
+        <w:t xml:space="preserve">ssh </w:t>
       </w:r>
       <w:r>
         <w:rPr>
@@ -7798,7 +7471,6 @@
           <w:szCs w:val="18"/>
         </w:rPr>
       </w:pPr>
-      <w:proofErr w:type="spellStart"/>
       <w:r>
         <w:rPr>
           <w:rStyle w:val="pln"/>
@@ -7809,7 +7481,6 @@
         </w:rPr>
         <w:t>ssh</w:t>
       </w:r>
-      <w:proofErr w:type="spellEnd"/>
       <w:r>
         <w:rPr>
           <w:rStyle w:val="pun"/>
@@ -7848,29 +7519,7 @@
           <w:sz w:val="18"/>
           <w:szCs w:val="18"/>
         </w:rPr>
-        <w:t xml:space="preserve">t </w:t>
-      </w:r>
-      <w:proofErr w:type="spellStart"/>
-      <w:r>
-        <w:rPr>
-          <w:rStyle w:val="pln"/>
-          <w:rFonts w:ascii="Consolas" w:hAnsi="Consolas"/>
-          <w:color w:val="1C1D1F"/>
-          <w:sz w:val="18"/>
-          <w:szCs w:val="18"/>
-        </w:rPr>
-        <w:t>rsa</w:t>
-      </w:r>
-      <w:proofErr w:type="spellEnd"/>
-      <w:r>
-        <w:rPr>
-          <w:rStyle w:val="pln"/>
-          <w:rFonts w:ascii="Consolas" w:hAnsi="Consolas"/>
-          <w:color w:val="1C1D1F"/>
-          <w:sz w:val="18"/>
-          <w:szCs w:val="18"/>
-        </w:rPr>
-        <w:t xml:space="preserve"> </w:t>
+        <w:t xml:space="preserve">t rsa </w:t>
       </w:r>
       <w:r>
         <w:rPr>
@@ -7955,36 +7604,8 @@
           <w:sz w:val="18"/>
           <w:szCs w:val="18"/>
         </w:rPr>
-        <w:t>Location   ;  c/Users/002U4X744/.</w:t>
-      </w:r>
-      <w:proofErr w:type="spellStart"/>
-      <w:r>
-        <w:rPr>
-          <w:rFonts w:ascii="Lucida Console" w:hAnsi="Lucida Console" w:cs="Lucida Console"/>
-          <w:sz w:val="18"/>
-          <w:szCs w:val="18"/>
-        </w:rPr>
-        <w:t>ssh</w:t>
-      </w:r>
-      <w:proofErr w:type="spellEnd"/>
-      <w:r>
-        <w:rPr>
-          <w:rFonts w:ascii="Lucida Console" w:hAnsi="Lucida Console" w:cs="Lucida Console"/>
-          <w:sz w:val="18"/>
-          <w:szCs w:val="18"/>
-        </w:rPr>
-        <w:t>/</w:t>
-      </w:r>
-      <w:proofErr w:type="spellStart"/>
-      <w:r>
-        <w:rPr>
-          <w:rFonts w:ascii="Lucida Console" w:hAnsi="Lucida Console" w:cs="Lucida Console"/>
-          <w:sz w:val="18"/>
-          <w:szCs w:val="18"/>
-        </w:rPr>
-        <w:t>id_rsa</w:t>
-      </w:r>
-      <w:proofErr w:type="spellEnd"/>
+        <w:t>Location   ;  c/Users/002U4X744/.ssh/id_rsa</w:t>
+      </w:r>
     </w:p>
     <w:p>
       <w:pPr>
@@ -8004,25 +7625,7 @@
           <w:sz w:val="18"/>
           <w:szCs w:val="18"/>
         </w:rPr>
-        <w:t>cat /c/Users/002U4X744/.</w:t>
-      </w:r>
-      <w:proofErr w:type="spellStart"/>
-      <w:r>
-        <w:rPr>
-          <w:rFonts w:ascii="Lucida Console" w:hAnsi="Lucida Console" w:cs="Lucida Console"/>
-          <w:sz w:val="18"/>
-          <w:szCs w:val="18"/>
-        </w:rPr>
-        <w:t>ssh</w:t>
-      </w:r>
-      <w:proofErr w:type="spellEnd"/>
-      <w:r>
-        <w:rPr>
-          <w:rFonts w:ascii="Lucida Console" w:hAnsi="Lucida Console" w:cs="Lucida Console"/>
-          <w:sz w:val="18"/>
-          <w:szCs w:val="18"/>
-        </w:rPr>
-        <w:t>/id_rsa.pub</w:t>
+        <w:t>cat /c/Users/002U4X744/.ssh/id_rsa.pub</w:t>
       </w:r>
     </w:p>
     <w:p>
@@ -8057,11 +7660,149 @@
           <w:sz w:val="27"/>
           <w:szCs w:val="27"/>
         </w:rPr>
-        <w:t xml:space="preserve">update the </w:t>
-      </w:r>
-      <w:proofErr w:type="spellStart"/>
-      <w:r>
-        <w:rPr>
+        <w:t xml:space="preserve">update the ssh key in </w:t>
+      </w:r>
+      <w:r>
+        <w:rPr>
+          <w:rFonts w:ascii="Segoe UI" w:hAnsi="Segoe UI" w:cs="Segoe UI"/>
+          <w:color w:val="1C1D1F"/>
+          <w:sz w:val="27"/>
+          <w:szCs w:val="27"/>
+        </w:rPr>
+        <w:t xml:space="preserve">git . </w:t>
+      </w:r>
+    </w:p>
+    <w:p>
+      <w:pPr>
+        <w:pStyle w:val="NormalWeb"/>
+        <w:shd w:val="clear" w:color="auto" w:fill="FFFFFF"/>
+        <w:spacing w:before="0" w:beforeAutospacing="0" w:after="300" w:afterAutospacing="0"/>
+        <w:rPr>
+          <w:rFonts w:ascii="Segoe UI" w:hAnsi="Segoe UI" w:cs="Segoe UI"/>
+          <w:color w:val="1C1D1F"/>
+          <w:sz w:val="27"/>
+          <w:szCs w:val="27"/>
+        </w:rPr>
+      </w:pPr>
+      <w:r>
+        <w:rPr>
+          <w:rFonts w:ascii="Segoe UI" w:hAnsi="Segoe UI" w:cs="Segoe UI"/>
+          <w:color w:val="1C1D1F"/>
+          <w:sz w:val="27"/>
+          <w:szCs w:val="27"/>
+        </w:rPr>
+        <w:t>git@github.com:forssarkar/ss1.git</w:t>
+      </w:r>
+    </w:p>
+    <w:p>
+      <w:pPr>
+        <w:pStyle w:val="NormalWeb"/>
+        <w:shd w:val="clear" w:color="auto" w:fill="FFFFFF"/>
+        <w:spacing w:before="0" w:beforeAutospacing="0" w:after="300" w:afterAutospacing="0"/>
+        <w:rPr>
+          <w:rFonts w:ascii="Segoe UI" w:hAnsi="Segoe UI" w:cs="Segoe UI"/>
+          <w:color w:val="1C1D1F"/>
+          <w:sz w:val="27"/>
+          <w:szCs w:val="27"/>
+        </w:rPr>
+      </w:pPr>
+      <w:r>
+        <w:rPr>
+          <w:rFonts w:ascii="Segoe UI" w:hAnsi="Segoe UI" w:cs="Segoe UI"/>
+          <w:color w:val="1C1D1F"/>
+          <w:sz w:val="27"/>
+          <w:szCs w:val="27"/>
+        </w:rPr>
+        <w:t>Verify SSH authentication</w:t>
+      </w:r>
+    </w:p>
+    <w:p>
+      <w:pPr>
+        <w:pStyle w:val="HTMLPreformatted"/>
+        <w:shd w:val="clear" w:color="auto" w:fill="FFFFFF"/>
+        <w:wordWrap w:val="0"/>
+        <w:rPr>
+          <w:rFonts w:ascii="Consolas" w:hAnsi="Consolas"/>
+          <w:color w:val="3E4143"/>
+          <w:sz w:val="18"/>
+          <w:szCs w:val="18"/>
+        </w:rPr>
+      </w:pPr>
+      <w:r>
+        <w:rPr>
+          <w:rStyle w:val="pln"/>
+          <w:rFonts w:ascii="Consolas" w:hAnsi="Consolas"/>
+          <w:color w:val="1C1D1F"/>
+          <w:sz w:val="18"/>
+          <w:szCs w:val="18"/>
+        </w:rPr>
+        <w:t xml:space="preserve">ssh </w:t>
+      </w:r>
+      <w:r>
+        <w:rPr>
+          <w:rStyle w:val="pun"/>
+          <w:rFonts w:ascii="Consolas" w:hAnsi="Consolas"/>
+          <w:color w:val="1C1D1F"/>
+          <w:sz w:val="18"/>
+          <w:szCs w:val="18"/>
+        </w:rPr>
+        <w:t>-</w:t>
+      </w:r>
+      <w:r>
+        <w:rPr>
+          <w:rStyle w:val="pln"/>
+          <w:rFonts w:ascii="Consolas" w:hAnsi="Consolas"/>
+          <w:color w:val="1C1D1F"/>
+          <w:sz w:val="18"/>
+          <w:szCs w:val="18"/>
+        </w:rPr>
+        <w:t>T git@github</w:t>
+      </w:r>
+      <w:r>
+        <w:rPr>
+          <w:rStyle w:val="pun"/>
+          <w:rFonts w:ascii="Consolas" w:hAnsi="Consolas"/>
+          <w:color w:val="1C1D1F"/>
+          <w:sz w:val="18"/>
+          <w:szCs w:val="18"/>
+        </w:rPr>
+        <w:t>.</w:t>
+      </w:r>
+      <w:r>
+        <w:rPr>
+          <w:rStyle w:val="pln"/>
+          <w:rFonts w:ascii="Consolas" w:hAnsi="Consolas"/>
+          <w:color w:val="1C1D1F"/>
+          <w:sz w:val="18"/>
+          <w:szCs w:val="18"/>
+        </w:rPr>
+        <w:t>com</w:t>
+      </w:r>
+    </w:p>
+    <w:p>
+      <w:pPr>
+        <w:pStyle w:val="NormalWeb"/>
+        <w:shd w:val="clear" w:color="auto" w:fill="FFFFFF"/>
+        <w:spacing w:before="0" w:beforeAutospacing="0" w:after="0" w:afterAutospacing="0"/>
+        <w:rPr>
+          <w:rFonts w:ascii="Segoe UI" w:hAnsi="Segoe UI" w:cs="Segoe UI"/>
+          <w:color w:val="1C1D1F"/>
+          <w:sz w:val="27"/>
+          <w:szCs w:val="27"/>
+        </w:rPr>
+      </w:pPr>
+      <w:r>
+        <w:rPr>
+          <w:rFonts w:ascii="Segoe UI" w:hAnsi="Segoe UI" w:cs="Segoe UI"/>
+          <w:color w:val="1C1D1F"/>
+          <w:sz w:val="27"/>
+          <w:szCs w:val="27"/>
+        </w:rPr>
+        <w:t>Above command uses </w:t>
+      </w:r>
+      <w:r>
+        <w:rPr>
+          <w:rStyle w:val="Strong"/>
           <w:rFonts w:ascii="Segoe UI" w:hAnsi="Segoe UI" w:cs="Segoe UI"/>
           <w:color w:val="1C1D1F"/>
           <w:sz w:val="27"/>
@@ -8069,189 +7810,6 @@
         </w:rPr>
         <w:t>ssh</w:t>
       </w:r>
-      <w:proofErr w:type="spellEnd"/>
-      <w:r>
-        <w:rPr>
-          <w:rFonts w:ascii="Segoe UI" w:hAnsi="Segoe UI" w:cs="Segoe UI"/>
-          <w:color w:val="1C1D1F"/>
-          <w:sz w:val="27"/>
-          <w:szCs w:val="27"/>
-        </w:rPr>
-        <w:t xml:space="preserve"> key in </w:t>
-      </w:r>
-      <w:r>
-        <w:rPr>
-          <w:rFonts w:ascii="Segoe UI" w:hAnsi="Segoe UI" w:cs="Segoe UI"/>
-          <w:color w:val="1C1D1F"/>
-          <w:sz w:val="27"/>
-          <w:szCs w:val="27"/>
-        </w:rPr>
-        <w:t xml:space="preserve">git . </w:t>
-      </w:r>
-    </w:p>
-    <w:p>
-      <w:pPr>
-        <w:pStyle w:val="NormalWeb"/>
-        <w:shd w:val="clear" w:color="auto" w:fill="FFFFFF"/>
-        <w:spacing w:before="0" w:beforeAutospacing="0" w:after="300" w:afterAutospacing="0"/>
-        <w:rPr>
-          <w:rFonts w:ascii="Segoe UI" w:hAnsi="Segoe UI" w:cs="Segoe UI"/>
-          <w:color w:val="1C1D1F"/>
-          <w:sz w:val="27"/>
-          <w:szCs w:val="27"/>
-        </w:rPr>
-      </w:pPr>
-      <w:proofErr w:type="spellStart"/>
-      <w:r>
-        <w:rPr>
-          <w:rFonts w:ascii="Segoe UI" w:hAnsi="Segoe UI" w:cs="Segoe UI"/>
-          <w:color w:val="1C1D1F"/>
-          <w:sz w:val="27"/>
-          <w:szCs w:val="27"/>
-        </w:rPr>
-        <w:t>git@github.com:forssarkar</w:t>
-      </w:r>
-      <w:proofErr w:type="spellEnd"/>
-      <w:r>
-        <w:rPr>
-          <w:rFonts w:ascii="Segoe UI" w:hAnsi="Segoe UI" w:cs="Segoe UI"/>
-          <w:color w:val="1C1D1F"/>
-          <w:sz w:val="27"/>
-          <w:szCs w:val="27"/>
-        </w:rPr>
-        <w:t>/ss1.git</w:t>
-      </w:r>
-    </w:p>
-    <w:p>
-      <w:pPr>
-        <w:pStyle w:val="NormalWeb"/>
-        <w:shd w:val="clear" w:color="auto" w:fill="FFFFFF"/>
-        <w:spacing w:before="0" w:beforeAutospacing="0" w:after="300" w:afterAutospacing="0"/>
-        <w:rPr>
-          <w:rFonts w:ascii="Segoe UI" w:hAnsi="Segoe UI" w:cs="Segoe UI"/>
-          <w:color w:val="1C1D1F"/>
-          <w:sz w:val="27"/>
-          <w:szCs w:val="27"/>
-        </w:rPr>
-      </w:pPr>
-      <w:r>
-        <w:rPr>
-          <w:rFonts w:ascii="Segoe UI" w:hAnsi="Segoe UI" w:cs="Segoe UI"/>
-          <w:color w:val="1C1D1F"/>
-          <w:sz w:val="27"/>
-          <w:szCs w:val="27"/>
-        </w:rPr>
-        <w:t>Verify SSH authentication</w:t>
-      </w:r>
-    </w:p>
-    <w:p>
-      <w:pPr>
-        <w:pStyle w:val="HTMLPreformatted"/>
-        <w:shd w:val="clear" w:color="auto" w:fill="FFFFFF"/>
-        <w:wordWrap w:val="0"/>
-        <w:rPr>
-          <w:rFonts w:ascii="Consolas" w:hAnsi="Consolas"/>
-          <w:color w:val="3E4143"/>
-          <w:sz w:val="18"/>
-          <w:szCs w:val="18"/>
-        </w:rPr>
-      </w:pPr>
-      <w:proofErr w:type="spellStart"/>
-      <w:r>
-        <w:rPr>
-          <w:rStyle w:val="pln"/>
-          <w:rFonts w:ascii="Consolas" w:hAnsi="Consolas"/>
-          <w:color w:val="1C1D1F"/>
-          <w:sz w:val="18"/>
-          <w:szCs w:val="18"/>
-        </w:rPr>
-        <w:t>ssh</w:t>
-      </w:r>
-      <w:proofErr w:type="spellEnd"/>
-      <w:r>
-        <w:rPr>
-          <w:rStyle w:val="pln"/>
-          <w:rFonts w:ascii="Consolas" w:hAnsi="Consolas"/>
-          <w:color w:val="1C1D1F"/>
-          <w:sz w:val="18"/>
-          <w:szCs w:val="18"/>
-        </w:rPr>
-        <w:t xml:space="preserve"> </w:t>
-      </w:r>
-      <w:r>
-        <w:rPr>
-          <w:rStyle w:val="pun"/>
-          <w:rFonts w:ascii="Consolas" w:hAnsi="Consolas"/>
-          <w:color w:val="1C1D1F"/>
-          <w:sz w:val="18"/>
-          <w:szCs w:val="18"/>
-        </w:rPr>
-        <w:t>-</w:t>
-      </w:r>
-      <w:r>
-        <w:rPr>
-          <w:rStyle w:val="pln"/>
-          <w:rFonts w:ascii="Consolas" w:hAnsi="Consolas"/>
-          <w:color w:val="1C1D1F"/>
-          <w:sz w:val="18"/>
-          <w:szCs w:val="18"/>
-        </w:rPr>
-        <w:t>T git@github</w:t>
-      </w:r>
-      <w:r>
-        <w:rPr>
-          <w:rStyle w:val="pun"/>
-          <w:rFonts w:ascii="Consolas" w:hAnsi="Consolas"/>
-          <w:color w:val="1C1D1F"/>
-          <w:sz w:val="18"/>
-          <w:szCs w:val="18"/>
-        </w:rPr>
-        <w:t>.</w:t>
-      </w:r>
-      <w:r>
-        <w:rPr>
-          <w:rStyle w:val="pln"/>
-          <w:rFonts w:ascii="Consolas" w:hAnsi="Consolas"/>
-          <w:color w:val="1C1D1F"/>
-          <w:sz w:val="18"/>
-          <w:szCs w:val="18"/>
-        </w:rPr>
-        <w:t>com</w:t>
-      </w:r>
-    </w:p>
-    <w:p>
-      <w:pPr>
-        <w:pStyle w:val="NormalWeb"/>
-        <w:shd w:val="clear" w:color="auto" w:fill="FFFFFF"/>
-        <w:spacing w:before="0" w:beforeAutospacing="0" w:after="0" w:afterAutospacing="0"/>
-        <w:rPr>
-          <w:rFonts w:ascii="Segoe UI" w:hAnsi="Segoe UI" w:cs="Segoe UI"/>
-          <w:color w:val="1C1D1F"/>
-          <w:sz w:val="27"/>
-          <w:szCs w:val="27"/>
-        </w:rPr>
-      </w:pPr>
-      <w:r>
-        <w:rPr>
-          <w:rFonts w:ascii="Segoe UI" w:hAnsi="Segoe UI" w:cs="Segoe UI"/>
-          <w:color w:val="1C1D1F"/>
-          <w:sz w:val="27"/>
-          <w:szCs w:val="27"/>
-        </w:rPr>
-        <w:t>Above command uses </w:t>
-      </w:r>
-      <w:proofErr w:type="spellStart"/>
-      <w:r>
-        <w:rPr>
-          <w:rStyle w:val="Strong"/>
-          <w:rFonts w:ascii="Segoe UI" w:hAnsi="Segoe UI" w:cs="Segoe UI"/>
-          <w:color w:val="1C1D1F"/>
-          <w:sz w:val="27"/>
-          <w:szCs w:val="27"/>
-        </w:rPr>
-        <w:t>ssh</w:t>
-      </w:r>
-      <w:proofErr w:type="spellEnd"/>
       <w:r>
         <w:rPr>
           <w:rFonts w:ascii="Segoe UI" w:hAnsi="Segoe UI" w:cs="Segoe UI"/>
@@ -8425,18 +7983,7 @@
           <w:sz w:val="18"/>
           <w:szCs w:val="18"/>
         </w:rPr>
-        <w:t xml:space="preserve">git remote add origin </w:t>
-      </w:r>
-      <w:proofErr w:type="spellStart"/>
-      <w:r>
-        <w:rPr>
-          <w:rStyle w:val="pln"/>
-          <w:rFonts w:ascii="Consolas" w:hAnsi="Consolas"/>
-          <w:color w:val="1C1D1F"/>
-          <w:sz w:val="18"/>
-          <w:szCs w:val="18"/>
-        </w:rPr>
-        <w:t>git@github</w:t>
+        <w:t>git remote add origin git@github</w:t>
       </w:r>
       <w:r>
         <w:rPr>
@@ -8498,7 +8045,6 @@
         </w:rPr>
         <w:t>ninja</w:t>
       </w:r>
-      <w:proofErr w:type="spellEnd"/>
       <w:r>
         <w:rPr>
           <w:rStyle w:val="pun"/>
@@ -8529,7 +8075,6 @@
         </w:rPr>
         <w:t>-</w:t>
       </w:r>
-      <w:proofErr w:type="spellStart"/>
       <w:r>
         <w:rPr>
           <w:rStyle w:val="pln"/>
@@ -8560,7 +8105,6 @@
         </w:rPr>
         <w:t>git</w:t>
       </w:r>
-      <w:proofErr w:type="spellEnd"/>
     </w:p>
     <w:p>
       <w:pPr>
@@ -9799,18 +9343,8 @@
           <w:rFonts w:ascii="Consolas" w:hAnsi="Consolas"/>
           <w:color w:val="24292F"/>
         </w:rPr>
-        <w:t xml:space="preserve">git </w:t>
-      </w:r>
-      <w:proofErr w:type="spellStart"/>
-      <w:r>
-        <w:rPr>
-          <w:rStyle w:val="user-select-contain"/>
-          <w:rFonts w:ascii="Consolas" w:hAnsi="Consolas"/>
-          <w:color w:val="24292F"/>
-        </w:rPr>
-        <w:t>init</w:t>
-      </w:r>
-      <w:proofErr w:type="spellEnd"/>
+        <w:t>git init</w:t>
+      </w:r>
     </w:p>
     <w:p>
       <w:pPr>
@@ -10111,27 +9645,7 @@
           <w:sz w:val="27"/>
           <w:szCs w:val="27"/>
         </w:rPr>
-        <w:t xml:space="preserve">git config --global </w:t>
-      </w:r>
-      <w:proofErr w:type="spellStart"/>
-      <w:r>
-        <w:rPr>
-          <w:rFonts w:ascii="Segoe UI" w:hAnsi="Segoe UI" w:cs="Segoe UI"/>
-          <w:color w:val="1C1D1F"/>
-          <w:sz w:val="27"/>
-          <w:szCs w:val="27"/>
-        </w:rPr>
-        <w:t>user.email</w:t>
-      </w:r>
-      <w:proofErr w:type="spellEnd"/>
-      <w:r>
-        <w:rPr>
-          <w:rFonts w:ascii="Segoe UI" w:hAnsi="Segoe UI" w:cs="Segoe UI"/>
-          <w:color w:val="1C1D1F"/>
-          <w:sz w:val="27"/>
-          <w:szCs w:val="27"/>
-        </w:rPr>
-        <w:t xml:space="preserve"> YOUR EMAIL</w:t>
+        <w:t>git config --global user.email YOUR EMAIL</w:t>
       </w:r>
     </w:p>
     <w:p>
@@ -10188,27 +9702,7 @@
           <w:sz w:val="27"/>
           <w:szCs w:val="27"/>
         </w:rPr>
-        <w:t xml:space="preserve">git config --global </w:t>
-      </w:r>
-      <w:proofErr w:type="spellStart"/>
-      <w:r>
-        <w:rPr>
-          <w:rFonts w:ascii="Segoe UI" w:hAnsi="Segoe UI" w:cs="Segoe UI"/>
-          <w:color w:val="1C1D1F"/>
-          <w:sz w:val="27"/>
-          <w:szCs w:val="27"/>
-        </w:rPr>
-        <w:t>init.default</w:t>
-      </w:r>
-      <w:proofErr w:type="spellEnd"/>
-      <w:r>
-        <w:rPr>
-          <w:rFonts w:ascii="Segoe UI" w:hAnsi="Segoe UI" w:cs="Segoe UI"/>
-          <w:color w:val="1C1D1F"/>
-          <w:sz w:val="27"/>
-          <w:szCs w:val="27"/>
-        </w:rPr>
-        <w:t xml:space="preserve"> branch main</w:t>
+        <w:t>git config --global init.default branch main</w:t>
       </w:r>
     </w:p>
     <w:p>
@@ -10331,19 +9825,8 @@
           <w:sz w:val="27"/>
           <w:szCs w:val="27"/>
         </w:rPr>
-        <w:t xml:space="preserve">git </w:t>
-      </w:r>
-      <w:proofErr w:type="spellStart"/>
-      <w:r>
-        <w:rPr>
-          <w:rFonts w:ascii="Segoe UI" w:hAnsi="Segoe UI" w:cs="Segoe UI"/>
-          <w:color w:val="1C1D1F"/>
-          <w:sz w:val="27"/>
-          <w:szCs w:val="27"/>
-        </w:rPr>
-        <w:t>init</w:t>
-      </w:r>
-      <w:proofErr w:type="spellEnd"/>
+        <w:t>git init</w:t>
+      </w:r>
     </w:p>
     <w:p>
       <w:pPr>
@@ -10592,27 +10075,7 @@
           <w:sz w:val="27"/>
           <w:szCs w:val="27"/>
         </w:rPr>
-        <w:t xml:space="preserve">Check the </w:t>
-      </w:r>
-      <w:proofErr w:type="spellStart"/>
-      <w:r>
-        <w:rPr>
-          <w:rFonts w:ascii="Segoe UI" w:hAnsi="Segoe UI" w:cs="Segoe UI"/>
-          <w:color w:val="1C1D1F"/>
-          <w:sz w:val="27"/>
-          <w:szCs w:val="27"/>
-        </w:rPr>
-        <w:t>unstaged</w:t>
-      </w:r>
-      <w:proofErr w:type="spellEnd"/>
-      <w:r>
-        <w:rPr>
-          <w:rFonts w:ascii="Segoe UI" w:hAnsi="Segoe UI" w:cs="Segoe UI"/>
-          <w:color w:val="1C1D1F"/>
-          <w:sz w:val="27"/>
-          <w:szCs w:val="27"/>
-        </w:rPr>
-        <w:t xml:space="preserve"> changes</w:t>
+        <w:t>Check the unstaged changes</w:t>
       </w:r>
     </w:p>
     <w:p>
@@ -11090,27 +10553,7 @@
           <w:sz w:val="27"/>
           <w:szCs w:val="27"/>
         </w:rPr>
-        <w:t xml:space="preserve">git branch </w:t>
-      </w:r>
-      <w:proofErr w:type="spellStart"/>
-      <w:r>
-        <w:rPr>
-          <w:rFonts w:ascii="Segoe UI" w:hAnsi="Segoe UI" w:cs="Segoe UI"/>
-          <w:color w:val="1C1D1F"/>
-          <w:sz w:val="27"/>
-          <w:szCs w:val="27"/>
-        </w:rPr>
-        <w:t>BRANCH</w:t>
-      </w:r>
-      <w:proofErr w:type="spellEnd"/>
-      <w:r>
-        <w:rPr>
-          <w:rFonts w:ascii="Segoe UI" w:hAnsi="Segoe UI" w:cs="Segoe UI"/>
-          <w:color w:val="1C1D1F"/>
-          <w:sz w:val="27"/>
-          <w:szCs w:val="27"/>
-        </w:rPr>
-        <w:t xml:space="preserve"> NAME</w:t>
+        <w:t>git branch BRANCH NAME</w:t>
       </w:r>
     </w:p>
     <w:p>
@@ -11538,29 +10981,7 @@
           <w:szCs w:val="23"/>
           <w:shd w:val="clear" w:color="auto" w:fill="F8F8F8"/>
         </w:rPr>
-        <w:t>git remote set-</w:t>
-      </w:r>
-      <w:proofErr w:type="spellStart"/>
-      <w:r>
-        <w:rPr>
-          <w:rFonts w:ascii="Arial" w:hAnsi="Arial" w:cs="Arial"/>
-          <w:color w:val="1D1C1D"/>
-          <w:sz w:val="23"/>
-          <w:szCs w:val="23"/>
-          <w:shd w:val="clear" w:color="auto" w:fill="F8F8F8"/>
-        </w:rPr>
-        <w:t>url</w:t>
-      </w:r>
-      <w:proofErr w:type="spellEnd"/>
-      <w:r>
-        <w:rPr>
-          <w:rFonts w:ascii="Arial" w:hAnsi="Arial" w:cs="Arial"/>
-          <w:color w:val="1D1C1D"/>
-          <w:sz w:val="23"/>
-          <w:szCs w:val="23"/>
-          <w:shd w:val="clear" w:color="auto" w:fill="F8F8F8"/>
-        </w:rPr>
-        <w:t xml:space="preserve"> origin </w:t>
+        <w:t xml:space="preserve">git remote set-url origin </w:t>
       </w:r>
       <w:hyperlink r:id="rId5" w:history="1">
         <w:r>
@@ -11706,9 +11127,8 @@
           <w:bdr w:val="none" w:sz="0" w:space="0" w:color="auto" w:frame="1"/>
           <w:lang w:eastAsia="en-IN"/>
         </w:rPr>
-        <w:t xml:space="preserve"> --unset </w:t>
-      </w:r>
-      <w:proofErr w:type="spellStart"/>
+        <w:t xml:space="preserve"> --unset use</w:t>
+      </w:r>
       <w:r>
         <w:rPr>
           <w:rFonts w:ascii="var(--ff-mono)" w:eastAsia="Times New Roman" w:hAnsi="var(--ff-mono)" w:cs="Courier New"/>
@@ -11717,7 +11137,7 @@
           <w:bdr w:val="none" w:sz="0" w:space="0" w:color="auto" w:frame="1"/>
           <w:lang w:eastAsia="en-IN"/>
         </w:rPr>
-        <w:t>use</w:t>
+        <w:t>r</w:t>
       </w:r>
       <w:r>
         <w:rPr>
@@ -11727,7 +11147,7 @@
           <w:bdr w:val="none" w:sz="0" w:space="0" w:color="auto" w:frame="1"/>
           <w:lang w:eastAsia="en-IN"/>
         </w:rPr>
-        <w:t>r</w:t>
+        <w:t>.</w:t>
       </w:r>
       <w:r>
         <w:rPr>
@@ -11737,19 +11157,8 @@
           <w:bdr w:val="none" w:sz="0" w:space="0" w:color="auto" w:frame="1"/>
           <w:lang w:eastAsia="en-IN"/>
         </w:rPr>
-        <w:t>.</w:t>
-      </w:r>
-      <w:r>
-        <w:rPr>
-          <w:rFonts w:ascii="var(--ff-mono)" w:eastAsia="Times New Roman" w:hAnsi="var(--ff-mono)" w:cs="Courier New"/>
-          <w:sz w:val="20"/>
-          <w:szCs w:val="20"/>
-          <w:bdr w:val="none" w:sz="0" w:space="0" w:color="auto" w:frame="1"/>
-          <w:lang w:eastAsia="en-IN"/>
-        </w:rPr>
         <w:t>e.email</w:t>
       </w:r>
-      <w:proofErr w:type="spellEnd"/>
     </w:p>
     <w:p>
       <w:pPr>
@@ -12228,25 +11637,7 @@
           <w:sz w:val="18"/>
           <w:szCs w:val="18"/>
         </w:rPr>
-        <w:t xml:space="preserve">How to move file from Git Repository from </w:t>
-      </w:r>
-      <w:proofErr w:type="spellStart"/>
-      <w:r>
-        <w:rPr>
-          <w:rFonts w:ascii="Lucida Console" w:hAnsi="Lucida Console" w:cs="Lucida Console"/>
-          <w:sz w:val="18"/>
-          <w:szCs w:val="18"/>
-        </w:rPr>
-        <w:t>Staggin</w:t>
-      </w:r>
-      <w:proofErr w:type="spellEnd"/>
-      <w:r>
-        <w:rPr>
-          <w:rFonts w:ascii="Lucida Console" w:hAnsi="Lucida Console" w:cs="Lucida Console"/>
-          <w:sz w:val="18"/>
-          <w:szCs w:val="18"/>
-        </w:rPr>
-        <w:t xml:space="preserve"> area</w:t>
+        <w:t>How to move file from Git Repository from Staggin area</w:t>
       </w:r>
     </w:p>
     <w:p>
@@ -12502,15 +11893,957 @@
         </w:tabs>
         <w:spacing w:after="0" w:line="240" w:lineRule="auto"/>
         <w:textAlignment w:val="baseline"/>
-      </w:pPr>
-      <w:r>
         <w:rPr>
           <w:rFonts w:ascii="Lucida Console" w:hAnsi="Lucida Console" w:cs="Lucida Console"/>
           <w:sz w:val="18"/>
           <w:szCs w:val="18"/>
         </w:rPr>
+      </w:pPr>
+      <w:r>
+        <w:rPr>
+          <w:rFonts w:ascii="Lucida Console" w:hAnsi="Lucida Console" w:cs="Lucida Console"/>
+          <w:sz w:val="18"/>
+          <w:szCs w:val="18"/>
+        </w:rPr>
         <w:t>git rm --cached Git.docx</w:t>
       </w:r>
+    </w:p>
+    <w:p>
+      <w:pPr>
+        <w:tabs>
+          <w:tab w:val="left" w:pos="916"/>
+          <w:tab w:val="left" w:pos="1832"/>
+          <w:tab w:val="left" w:pos="2748"/>
+          <w:tab w:val="left" w:pos="3664"/>
+          <w:tab w:val="left" w:pos="4580"/>
+          <w:tab w:val="left" w:pos="5496"/>
+          <w:tab w:val="left" w:pos="6412"/>
+          <w:tab w:val="left" w:pos="7328"/>
+          <w:tab w:val="left" w:pos="8244"/>
+          <w:tab w:val="left" w:pos="9160"/>
+          <w:tab w:val="left" w:pos="10076"/>
+          <w:tab w:val="left" w:pos="10992"/>
+          <w:tab w:val="left" w:pos="11908"/>
+          <w:tab w:val="left" w:pos="12824"/>
+          <w:tab w:val="left" w:pos="13740"/>
+          <w:tab w:val="left" w:pos="14656"/>
+        </w:tabs>
+        <w:spacing w:after="0" w:line="240" w:lineRule="auto"/>
+        <w:textAlignment w:val="baseline"/>
+        <w:rPr>
+          <w:rFonts w:ascii="Lucida Console" w:hAnsi="Lucida Console" w:cs="Lucida Console"/>
+          <w:sz w:val="18"/>
+          <w:szCs w:val="18"/>
+        </w:rPr>
+      </w:pPr>
+    </w:p>
+    <w:p>
+      <w:pPr>
+        <w:tabs>
+          <w:tab w:val="left" w:pos="916"/>
+          <w:tab w:val="left" w:pos="1832"/>
+          <w:tab w:val="left" w:pos="2748"/>
+          <w:tab w:val="left" w:pos="3664"/>
+          <w:tab w:val="left" w:pos="4580"/>
+          <w:tab w:val="left" w:pos="5496"/>
+          <w:tab w:val="left" w:pos="6412"/>
+          <w:tab w:val="left" w:pos="7328"/>
+          <w:tab w:val="left" w:pos="8244"/>
+          <w:tab w:val="left" w:pos="9160"/>
+          <w:tab w:val="left" w:pos="10076"/>
+          <w:tab w:val="left" w:pos="10992"/>
+          <w:tab w:val="left" w:pos="11908"/>
+          <w:tab w:val="left" w:pos="12824"/>
+          <w:tab w:val="left" w:pos="13740"/>
+          <w:tab w:val="left" w:pos="14656"/>
+        </w:tabs>
+        <w:spacing w:after="0" w:line="240" w:lineRule="auto"/>
+        <w:textAlignment w:val="baseline"/>
+        <w:rPr>
+          <w:rFonts w:ascii="Lucida Console" w:hAnsi="Lucida Console" w:cs="Lucida Console"/>
+          <w:sz w:val="18"/>
+          <w:szCs w:val="18"/>
+        </w:rPr>
+      </w:pPr>
+    </w:p>
+    <w:p>
+      <w:pPr>
+        <w:tabs>
+          <w:tab w:val="left" w:pos="916"/>
+          <w:tab w:val="left" w:pos="1832"/>
+          <w:tab w:val="left" w:pos="2748"/>
+          <w:tab w:val="left" w:pos="3664"/>
+          <w:tab w:val="left" w:pos="4580"/>
+          <w:tab w:val="left" w:pos="5496"/>
+          <w:tab w:val="left" w:pos="6412"/>
+          <w:tab w:val="left" w:pos="7328"/>
+          <w:tab w:val="left" w:pos="8244"/>
+          <w:tab w:val="left" w:pos="9160"/>
+          <w:tab w:val="left" w:pos="10076"/>
+          <w:tab w:val="left" w:pos="10992"/>
+          <w:tab w:val="left" w:pos="11908"/>
+          <w:tab w:val="left" w:pos="12824"/>
+          <w:tab w:val="left" w:pos="13740"/>
+          <w:tab w:val="left" w:pos="14656"/>
+        </w:tabs>
+        <w:spacing w:after="0" w:line="240" w:lineRule="auto"/>
+        <w:textAlignment w:val="baseline"/>
+        <w:rPr>
+          <w:rFonts w:ascii="Lucida Console" w:hAnsi="Lucida Console" w:cs="Lucida Console"/>
+          <w:sz w:val="18"/>
+          <w:szCs w:val="18"/>
+        </w:rPr>
+      </w:pPr>
+      <w:r>
+        <w:rPr>
+          <w:rFonts w:ascii="Lucida Console" w:hAnsi="Lucida Console" w:cs="Lucida Console"/>
+          <w:sz w:val="18"/>
+          <w:szCs w:val="18"/>
+        </w:rPr>
+        <w:t>How to get the current head?</w:t>
+      </w:r>
+    </w:p>
+    <w:p>
+      <w:pPr>
+        <w:tabs>
+          <w:tab w:val="left" w:pos="916"/>
+          <w:tab w:val="left" w:pos="1832"/>
+          <w:tab w:val="left" w:pos="2748"/>
+          <w:tab w:val="left" w:pos="3664"/>
+          <w:tab w:val="left" w:pos="4580"/>
+          <w:tab w:val="left" w:pos="5496"/>
+          <w:tab w:val="left" w:pos="6412"/>
+          <w:tab w:val="left" w:pos="7328"/>
+          <w:tab w:val="left" w:pos="8244"/>
+          <w:tab w:val="left" w:pos="9160"/>
+          <w:tab w:val="left" w:pos="10076"/>
+          <w:tab w:val="left" w:pos="10992"/>
+          <w:tab w:val="left" w:pos="11908"/>
+          <w:tab w:val="left" w:pos="12824"/>
+          <w:tab w:val="left" w:pos="13740"/>
+          <w:tab w:val="left" w:pos="14656"/>
+        </w:tabs>
+        <w:spacing w:after="0" w:line="240" w:lineRule="auto"/>
+        <w:textAlignment w:val="baseline"/>
+        <w:rPr>
+          <w:rFonts w:ascii="Lucida Console" w:hAnsi="Lucida Console" w:cs="Lucida Console"/>
+          <w:sz w:val="18"/>
+          <w:szCs w:val="18"/>
+        </w:rPr>
+      </w:pPr>
+    </w:p>
+    <w:p>
+      <w:pPr>
+        <w:autoSpaceDE w:val="0"/>
+        <w:autoSpaceDN w:val="0"/>
+        <w:adjustRightInd w:val="0"/>
+        <w:spacing w:after="0" w:line="240" w:lineRule="auto"/>
+        <w:rPr>
+          <w:rFonts w:ascii="Lucida Console" w:hAnsi="Lucida Console" w:cs="Lucida Console"/>
+          <w:sz w:val="18"/>
+          <w:szCs w:val="18"/>
+        </w:rPr>
+      </w:pPr>
+      <w:r>
+        <w:rPr>
+          <w:rFonts w:ascii="Lucida Console" w:hAnsi="Lucida Console" w:cs="Lucida Console"/>
+          <w:sz w:val="18"/>
+          <w:szCs w:val="18"/>
+        </w:rPr>
+        <w:t xml:space="preserve">cat .git/HEAD   ( refs/head/main) </w:t>
+      </w:r>
+    </w:p>
+    <w:p>
+      <w:pPr>
+        <w:tabs>
+          <w:tab w:val="left" w:pos="916"/>
+          <w:tab w:val="left" w:pos="1832"/>
+          <w:tab w:val="left" w:pos="2748"/>
+          <w:tab w:val="left" w:pos="3664"/>
+          <w:tab w:val="left" w:pos="4580"/>
+          <w:tab w:val="left" w:pos="5496"/>
+          <w:tab w:val="left" w:pos="6412"/>
+          <w:tab w:val="left" w:pos="7328"/>
+          <w:tab w:val="left" w:pos="8244"/>
+          <w:tab w:val="left" w:pos="9160"/>
+          <w:tab w:val="left" w:pos="10076"/>
+          <w:tab w:val="left" w:pos="10992"/>
+          <w:tab w:val="left" w:pos="11908"/>
+          <w:tab w:val="left" w:pos="12824"/>
+          <w:tab w:val="left" w:pos="13740"/>
+          <w:tab w:val="left" w:pos="14656"/>
+        </w:tabs>
+        <w:spacing w:after="0" w:line="240" w:lineRule="auto"/>
+        <w:textAlignment w:val="baseline"/>
+        <w:rPr>
+          <w:rFonts w:ascii="Lucida Console" w:hAnsi="Lucida Console" w:cs="Lucida Console"/>
+          <w:sz w:val="18"/>
+          <w:szCs w:val="18"/>
+        </w:rPr>
+      </w:pPr>
+    </w:p>
+    <w:p>
+      <w:pPr>
+        <w:tabs>
+          <w:tab w:val="left" w:pos="916"/>
+          <w:tab w:val="left" w:pos="1832"/>
+          <w:tab w:val="left" w:pos="2748"/>
+          <w:tab w:val="left" w:pos="3664"/>
+          <w:tab w:val="left" w:pos="4580"/>
+          <w:tab w:val="left" w:pos="5496"/>
+          <w:tab w:val="left" w:pos="6412"/>
+          <w:tab w:val="left" w:pos="7328"/>
+          <w:tab w:val="left" w:pos="8244"/>
+          <w:tab w:val="left" w:pos="9160"/>
+          <w:tab w:val="left" w:pos="10076"/>
+          <w:tab w:val="left" w:pos="10992"/>
+          <w:tab w:val="left" w:pos="11908"/>
+          <w:tab w:val="left" w:pos="12824"/>
+          <w:tab w:val="left" w:pos="13740"/>
+          <w:tab w:val="left" w:pos="14656"/>
+        </w:tabs>
+        <w:spacing w:after="0" w:line="240" w:lineRule="auto"/>
+        <w:textAlignment w:val="baseline"/>
+        <w:rPr>
+          <w:rFonts w:ascii="Lucida Console" w:hAnsi="Lucida Console" w:cs="Lucida Console"/>
+          <w:sz w:val="18"/>
+          <w:szCs w:val="18"/>
+        </w:rPr>
+      </w:pPr>
+    </w:p>
+    <w:p>
+      <w:pPr>
+        <w:tabs>
+          <w:tab w:val="left" w:pos="916"/>
+          <w:tab w:val="left" w:pos="1832"/>
+          <w:tab w:val="left" w:pos="2748"/>
+          <w:tab w:val="left" w:pos="3664"/>
+          <w:tab w:val="left" w:pos="4580"/>
+          <w:tab w:val="left" w:pos="5496"/>
+          <w:tab w:val="left" w:pos="6412"/>
+          <w:tab w:val="left" w:pos="7328"/>
+          <w:tab w:val="left" w:pos="8244"/>
+          <w:tab w:val="left" w:pos="9160"/>
+          <w:tab w:val="left" w:pos="10076"/>
+          <w:tab w:val="left" w:pos="10992"/>
+          <w:tab w:val="left" w:pos="11908"/>
+          <w:tab w:val="left" w:pos="12824"/>
+          <w:tab w:val="left" w:pos="13740"/>
+          <w:tab w:val="left" w:pos="14656"/>
+        </w:tabs>
+        <w:spacing w:after="0" w:line="240" w:lineRule="auto"/>
+        <w:textAlignment w:val="baseline"/>
+        <w:rPr>
+          <w:rFonts w:ascii="Lucida Console" w:hAnsi="Lucida Console" w:cs="Lucida Console"/>
+          <w:sz w:val="18"/>
+          <w:szCs w:val="18"/>
+        </w:rPr>
+      </w:pPr>
+      <w:r>
+        <w:rPr>
+          <w:rFonts w:ascii="Lucida Console" w:hAnsi="Lucida Console" w:cs="Lucida Console"/>
+          <w:sz w:val="18"/>
+          <w:szCs w:val="18"/>
+        </w:rPr>
+        <w:t>How to view the Current Head File ??</w:t>
+      </w:r>
+    </w:p>
+    <w:p>
+      <w:pPr>
+        <w:autoSpaceDE w:val="0"/>
+        <w:autoSpaceDN w:val="0"/>
+        <w:adjustRightInd w:val="0"/>
+        <w:spacing w:after="0" w:line="240" w:lineRule="auto"/>
+        <w:rPr>
+          <w:rFonts w:ascii="Lucida Console" w:hAnsi="Lucida Console" w:cs="Lucida Console"/>
+          <w:sz w:val="18"/>
+          <w:szCs w:val="18"/>
+        </w:rPr>
+      </w:pPr>
+      <w:r>
+        <w:rPr>
+          <w:rFonts w:ascii="Lucida Console" w:hAnsi="Lucida Console" w:cs="Lucida Console"/>
+          <w:sz w:val="18"/>
+          <w:szCs w:val="18"/>
+        </w:rPr>
+        <w:t>cat .git/refs/heads/main (will show the current commit)</w:t>
+      </w:r>
+    </w:p>
+    <w:p>
+      <w:pPr>
+        <w:tabs>
+          <w:tab w:val="left" w:pos="916"/>
+          <w:tab w:val="left" w:pos="1832"/>
+          <w:tab w:val="left" w:pos="2748"/>
+          <w:tab w:val="left" w:pos="3664"/>
+          <w:tab w:val="left" w:pos="4580"/>
+          <w:tab w:val="left" w:pos="5496"/>
+          <w:tab w:val="left" w:pos="6412"/>
+          <w:tab w:val="left" w:pos="7328"/>
+          <w:tab w:val="left" w:pos="8244"/>
+          <w:tab w:val="left" w:pos="9160"/>
+          <w:tab w:val="left" w:pos="10076"/>
+          <w:tab w:val="left" w:pos="10992"/>
+          <w:tab w:val="left" w:pos="11908"/>
+          <w:tab w:val="left" w:pos="12824"/>
+          <w:tab w:val="left" w:pos="13740"/>
+          <w:tab w:val="left" w:pos="14656"/>
+        </w:tabs>
+        <w:spacing w:after="0" w:line="240" w:lineRule="auto"/>
+        <w:textAlignment w:val="baseline"/>
+        <w:rPr>
+          <w:rFonts w:ascii="Lucida Console" w:hAnsi="Lucida Console" w:cs="Lucida Console"/>
+          <w:sz w:val="18"/>
+          <w:szCs w:val="18"/>
+        </w:rPr>
+      </w:pPr>
+    </w:p>
+    <w:p>
+      <w:pPr>
+        <w:tabs>
+          <w:tab w:val="left" w:pos="916"/>
+          <w:tab w:val="left" w:pos="1832"/>
+          <w:tab w:val="left" w:pos="2748"/>
+          <w:tab w:val="left" w:pos="3664"/>
+          <w:tab w:val="left" w:pos="4580"/>
+          <w:tab w:val="left" w:pos="5496"/>
+          <w:tab w:val="left" w:pos="6412"/>
+          <w:tab w:val="left" w:pos="7328"/>
+          <w:tab w:val="left" w:pos="8244"/>
+          <w:tab w:val="left" w:pos="9160"/>
+          <w:tab w:val="left" w:pos="10076"/>
+          <w:tab w:val="left" w:pos="10992"/>
+          <w:tab w:val="left" w:pos="11908"/>
+          <w:tab w:val="left" w:pos="12824"/>
+          <w:tab w:val="left" w:pos="13740"/>
+          <w:tab w:val="left" w:pos="14656"/>
+        </w:tabs>
+        <w:spacing w:after="0" w:line="240" w:lineRule="auto"/>
+        <w:textAlignment w:val="baseline"/>
+        <w:rPr>
+          <w:rFonts w:ascii="Lucida Console" w:hAnsi="Lucida Console" w:cs="Lucida Console"/>
+          <w:sz w:val="18"/>
+          <w:szCs w:val="18"/>
+        </w:rPr>
+      </w:pPr>
+    </w:p>
+    <w:p>
+      <w:pPr>
+        <w:tabs>
+          <w:tab w:val="left" w:pos="916"/>
+          <w:tab w:val="left" w:pos="1832"/>
+          <w:tab w:val="left" w:pos="2748"/>
+          <w:tab w:val="left" w:pos="3664"/>
+          <w:tab w:val="left" w:pos="4580"/>
+          <w:tab w:val="left" w:pos="5496"/>
+          <w:tab w:val="left" w:pos="6412"/>
+          <w:tab w:val="left" w:pos="7328"/>
+          <w:tab w:val="left" w:pos="8244"/>
+          <w:tab w:val="left" w:pos="9160"/>
+          <w:tab w:val="left" w:pos="10076"/>
+          <w:tab w:val="left" w:pos="10992"/>
+          <w:tab w:val="left" w:pos="11908"/>
+          <w:tab w:val="left" w:pos="12824"/>
+          <w:tab w:val="left" w:pos="13740"/>
+          <w:tab w:val="left" w:pos="14656"/>
+        </w:tabs>
+        <w:spacing w:after="0" w:line="240" w:lineRule="auto"/>
+        <w:textAlignment w:val="baseline"/>
+        <w:rPr>
+          <w:rFonts w:ascii="Lucida Console" w:hAnsi="Lucida Console" w:cs="Lucida Console"/>
+          <w:sz w:val="18"/>
+          <w:szCs w:val="18"/>
+        </w:rPr>
+      </w:pPr>
+      <w:r>
+        <w:rPr>
+          <w:rFonts w:ascii="Lucida Console" w:hAnsi="Lucida Console" w:cs="Lucida Console"/>
+          <w:sz w:val="18"/>
+          <w:szCs w:val="18"/>
+        </w:rPr>
+        <w:t>git checkout main</w:t>
+      </w:r>
+    </w:p>
+    <w:p>
+      <w:pPr>
+        <w:tabs>
+          <w:tab w:val="left" w:pos="916"/>
+          <w:tab w:val="left" w:pos="1832"/>
+          <w:tab w:val="left" w:pos="2748"/>
+          <w:tab w:val="left" w:pos="3664"/>
+          <w:tab w:val="left" w:pos="4580"/>
+          <w:tab w:val="left" w:pos="5496"/>
+          <w:tab w:val="left" w:pos="6412"/>
+          <w:tab w:val="left" w:pos="7328"/>
+          <w:tab w:val="left" w:pos="8244"/>
+          <w:tab w:val="left" w:pos="9160"/>
+          <w:tab w:val="left" w:pos="10076"/>
+          <w:tab w:val="left" w:pos="10992"/>
+          <w:tab w:val="left" w:pos="11908"/>
+          <w:tab w:val="left" w:pos="12824"/>
+          <w:tab w:val="left" w:pos="13740"/>
+          <w:tab w:val="left" w:pos="14656"/>
+        </w:tabs>
+        <w:spacing w:after="0" w:line="240" w:lineRule="auto"/>
+        <w:textAlignment w:val="baseline"/>
+        <w:rPr>
+          <w:rFonts w:ascii="Lucida Console" w:hAnsi="Lucida Console" w:cs="Lucida Console"/>
+          <w:sz w:val="18"/>
+          <w:szCs w:val="18"/>
+        </w:rPr>
+      </w:pPr>
+    </w:p>
+    <w:p>
+      <w:pPr>
+        <w:tabs>
+          <w:tab w:val="left" w:pos="916"/>
+          <w:tab w:val="left" w:pos="1832"/>
+          <w:tab w:val="left" w:pos="2748"/>
+          <w:tab w:val="left" w:pos="3664"/>
+          <w:tab w:val="left" w:pos="4580"/>
+          <w:tab w:val="left" w:pos="5496"/>
+          <w:tab w:val="left" w:pos="6412"/>
+          <w:tab w:val="left" w:pos="7328"/>
+          <w:tab w:val="left" w:pos="8244"/>
+          <w:tab w:val="left" w:pos="9160"/>
+          <w:tab w:val="left" w:pos="10076"/>
+          <w:tab w:val="left" w:pos="10992"/>
+          <w:tab w:val="left" w:pos="11908"/>
+          <w:tab w:val="left" w:pos="12824"/>
+          <w:tab w:val="left" w:pos="13740"/>
+          <w:tab w:val="left" w:pos="14656"/>
+        </w:tabs>
+        <w:spacing w:after="0" w:line="240" w:lineRule="auto"/>
+        <w:textAlignment w:val="baseline"/>
+        <w:rPr>
+          <w:rFonts w:ascii="Lucida Console" w:hAnsi="Lucida Console" w:cs="Lucida Console"/>
+          <w:sz w:val="18"/>
+          <w:szCs w:val="18"/>
+        </w:rPr>
+      </w:pPr>
+      <w:r>
+        <w:rPr>
+          <w:rFonts w:ascii="Lucida Console" w:hAnsi="Lucida Console" w:cs="Lucida Console"/>
+          <w:sz w:val="18"/>
+          <w:szCs w:val="18"/>
+        </w:rPr>
+        <w:t>How to create branch?</w:t>
+      </w:r>
+    </w:p>
+    <w:p>
+      <w:pPr>
+        <w:tabs>
+          <w:tab w:val="left" w:pos="916"/>
+          <w:tab w:val="left" w:pos="1832"/>
+          <w:tab w:val="left" w:pos="2748"/>
+          <w:tab w:val="left" w:pos="3664"/>
+          <w:tab w:val="left" w:pos="4580"/>
+          <w:tab w:val="left" w:pos="5496"/>
+          <w:tab w:val="left" w:pos="6412"/>
+          <w:tab w:val="left" w:pos="7328"/>
+          <w:tab w:val="left" w:pos="8244"/>
+          <w:tab w:val="left" w:pos="9160"/>
+          <w:tab w:val="left" w:pos="10076"/>
+          <w:tab w:val="left" w:pos="10992"/>
+          <w:tab w:val="left" w:pos="11908"/>
+          <w:tab w:val="left" w:pos="12824"/>
+          <w:tab w:val="left" w:pos="13740"/>
+          <w:tab w:val="left" w:pos="14656"/>
+        </w:tabs>
+        <w:spacing w:after="0" w:line="240" w:lineRule="auto"/>
+        <w:textAlignment w:val="baseline"/>
+        <w:rPr>
+          <w:rFonts w:ascii="Lucida Console" w:hAnsi="Lucida Console" w:cs="Lucida Console"/>
+          <w:sz w:val="18"/>
+          <w:szCs w:val="18"/>
+        </w:rPr>
+      </w:pPr>
+    </w:p>
+    <w:p>
+      <w:pPr>
+        <w:tabs>
+          <w:tab w:val="left" w:pos="916"/>
+          <w:tab w:val="left" w:pos="1832"/>
+          <w:tab w:val="left" w:pos="2748"/>
+          <w:tab w:val="left" w:pos="3664"/>
+          <w:tab w:val="left" w:pos="4580"/>
+          <w:tab w:val="left" w:pos="5496"/>
+          <w:tab w:val="left" w:pos="6412"/>
+          <w:tab w:val="left" w:pos="7328"/>
+          <w:tab w:val="left" w:pos="8244"/>
+          <w:tab w:val="left" w:pos="9160"/>
+          <w:tab w:val="left" w:pos="10076"/>
+          <w:tab w:val="left" w:pos="10992"/>
+          <w:tab w:val="left" w:pos="11908"/>
+          <w:tab w:val="left" w:pos="12824"/>
+          <w:tab w:val="left" w:pos="13740"/>
+          <w:tab w:val="left" w:pos="14656"/>
+        </w:tabs>
+        <w:spacing w:after="0" w:line="240" w:lineRule="auto"/>
+        <w:textAlignment w:val="baseline"/>
+        <w:rPr>
+          <w:rFonts w:ascii="Lucida Console" w:hAnsi="Lucida Console" w:cs="Lucida Console"/>
+          <w:sz w:val="18"/>
+          <w:szCs w:val="18"/>
+        </w:rPr>
+      </w:pPr>
+      <w:r>
+        <w:rPr>
+          <w:rFonts w:ascii="Lucida Console" w:hAnsi="Lucida Console" w:cs="Lucida Console"/>
+          <w:sz w:val="18"/>
+          <w:szCs w:val="18"/>
+        </w:rPr>
+        <w:t>git branch &lt;branch-name&gt;</w:t>
+      </w:r>
+    </w:p>
+    <w:p>
+      <w:pPr>
+        <w:tabs>
+          <w:tab w:val="left" w:pos="916"/>
+          <w:tab w:val="left" w:pos="1832"/>
+          <w:tab w:val="left" w:pos="2748"/>
+          <w:tab w:val="left" w:pos="3664"/>
+          <w:tab w:val="left" w:pos="4580"/>
+          <w:tab w:val="left" w:pos="5496"/>
+          <w:tab w:val="left" w:pos="6412"/>
+          <w:tab w:val="left" w:pos="7328"/>
+          <w:tab w:val="left" w:pos="8244"/>
+          <w:tab w:val="left" w:pos="9160"/>
+          <w:tab w:val="left" w:pos="10076"/>
+          <w:tab w:val="left" w:pos="10992"/>
+          <w:tab w:val="left" w:pos="11908"/>
+          <w:tab w:val="left" w:pos="12824"/>
+          <w:tab w:val="left" w:pos="13740"/>
+          <w:tab w:val="left" w:pos="14656"/>
+        </w:tabs>
+        <w:spacing w:after="0" w:line="240" w:lineRule="auto"/>
+        <w:textAlignment w:val="baseline"/>
+        <w:rPr>
+          <w:rFonts w:ascii="Lucida Console" w:hAnsi="Lucida Console" w:cs="Lucida Console"/>
+          <w:sz w:val="18"/>
+          <w:szCs w:val="18"/>
+        </w:rPr>
+      </w:pPr>
+    </w:p>
+    <w:p>
+      <w:pPr>
+        <w:tabs>
+          <w:tab w:val="left" w:pos="916"/>
+          <w:tab w:val="left" w:pos="1832"/>
+          <w:tab w:val="left" w:pos="2748"/>
+          <w:tab w:val="left" w:pos="3664"/>
+          <w:tab w:val="left" w:pos="4580"/>
+          <w:tab w:val="left" w:pos="5496"/>
+          <w:tab w:val="left" w:pos="6412"/>
+          <w:tab w:val="left" w:pos="7328"/>
+          <w:tab w:val="left" w:pos="8244"/>
+          <w:tab w:val="left" w:pos="9160"/>
+          <w:tab w:val="left" w:pos="10076"/>
+          <w:tab w:val="left" w:pos="10992"/>
+          <w:tab w:val="left" w:pos="11908"/>
+          <w:tab w:val="left" w:pos="12824"/>
+          <w:tab w:val="left" w:pos="13740"/>
+          <w:tab w:val="left" w:pos="14656"/>
+        </w:tabs>
+        <w:spacing w:after="0" w:line="240" w:lineRule="auto"/>
+        <w:textAlignment w:val="baseline"/>
+        <w:rPr>
+          <w:rFonts w:ascii="Lucida Console" w:hAnsi="Lucida Console" w:cs="Lucida Console"/>
+          <w:sz w:val="18"/>
+          <w:szCs w:val="18"/>
+        </w:rPr>
+      </w:pPr>
+      <w:r>
+        <w:rPr>
+          <w:rFonts w:ascii="Lucida Console" w:hAnsi="Lucida Console" w:cs="Lucida Console"/>
+          <w:sz w:val="18"/>
+          <w:szCs w:val="18"/>
+        </w:rPr>
+        <w:t>How to checkout branch?</w:t>
+      </w:r>
+    </w:p>
+    <w:p>
+      <w:pPr>
+        <w:tabs>
+          <w:tab w:val="left" w:pos="916"/>
+          <w:tab w:val="left" w:pos="1832"/>
+          <w:tab w:val="left" w:pos="2748"/>
+          <w:tab w:val="left" w:pos="3664"/>
+          <w:tab w:val="left" w:pos="4580"/>
+          <w:tab w:val="left" w:pos="5496"/>
+          <w:tab w:val="left" w:pos="6412"/>
+          <w:tab w:val="left" w:pos="7328"/>
+          <w:tab w:val="left" w:pos="8244"/>
+          <w:tab w:val="left" w:pos="9160"/>
+          <w:tab w:val="left" w:pos="10076"/>
+          <w:tab w:val="left" w:pos="10992"/>
+          <w:tab w:val="left" w:pos="11908"/>
+          <w:tab w:val="left" w:pos="12824"/>
+          <w:tab w:val="left" w:pos="13740"/>
+          <w:tab w:val="left" w:pos="14656"/>
+        </w:tabs>
+        <w:spacing w:after="0" w:line="240" w:lineRule="auto"/>
+        <w:textAlignment w:val="baseline"/>
+        <w:rPr>
+          <w:rFonts w:ascii="Lucida Console" w:hAnsi="Lucida Console" w:cs="Lucida Console"/>
+          <w:sz w:val="18"/>
+          <w:szCs w:val="18"/>
+        </w:rPr>
+      </w:pPr>
+    </w:p>
+    <w:p>
+      <w:pPr>
+        <w:tabs>
+          <w:tab w:val="left" w:pos="916"/>
+          <w:tab w:val="left" w:pos="1832"/>
+          <w:tab w:val="left" w:pos="2748"/>
+          <w:tab w:val="left" w:pos="3664"/>
+          <w:tab w:val="left" w:pos="4580"/>
+          <w:tab w:val="left" w:pos="5496"/>
+          <w:tab w:val="left" w:pos="6412"/>
+          <w:tab w:val="left" w:pos="7328"/>
+          <w:tab w:val="left" w:pos="8244"/>
+          <w:tab w:val="left" w:pos="9160"/>
+          <w:tab w:val="left" w:pos="10076"/>
+          <w:tab w:val="left" w:pos="10992"/>
+          <w:tab w:val="left" w:pos="11908"/>
+          <w:tab w:val="left" w:pos="12824"/>
+          <w:tab w:val="left" w:pos="13740"/>
+          <w:tab w:val="left" w:pos="14656"/>
+        </w:tabs>
+        <w:spacing w:after="0" w:line="240" w:lineRule="auto"/>
+        <w:textAlignment w:val="baseline"/>
+        <w:rPr>
+          <w:rFonts w:ascii="Lucida Console" w:hAnsi="Lucida Console" w:cs="Lucida Console"/>
+          <w:sz w:val="18"/>
+          <w:szCs w:val="18"/>
+        </w:rPr>
+      </w:pPr>
+      <w:r>
+        <w:rPr>
+          <w:rFonts w:ascii="Lucida Console" w:hAnsi="Lucida Console" w:cs="Lucida Console"/>
+          <w:sz w:val="18"/>
+          <w:szCs w:val="18"/>
+        </w:rPr>
+        <w:t>git checkout &lt;branch-name&gt;</w:t>
+      </w:r>
+    </w:p>
+    <w:p>
+      <w:pPr>
+        <w:tabs>
+          <w:tab w:val="left" w:pos="916"/>
+          <w:tab w:val="left" w:pos="1832"/>
+          <w:tab w:val="left" w:pos="2748"/>
+          <w:tab w:val="left" w:pos="3664"/>
+          <w:tab w:val="left" w:pos="4580"/>
+          <w:tab w:val="left" w:pos="5496"/>
+          <w:tab w:val="left" w:pos="6412"/>
+          <w:tab w:val="left" w:pos="7328"/>
+          <w:tab w:val="left" w:pos="8244"/>
+          <w:tab w:val="left" w:pos="9160"/>
+          <w:tab w:val="left" w:pos="10076"/>
+          <w:tab w:val="left" w:pos="10992"/>
+          <w:tab w:val="left" w:pos="11908"/>
+          <w:tab w:val="left" w:pos="12824"/>
+          <w:tab w:val="left" w:pos="13740"/>
+          <w:tab w:val="left" w:pos="14656"/>
+        </w:tabs>
+        <w:spacing w:after="0" w:line="240" w:lineRule="auto"/>
+        <w:textAlignment w:val="baseline"/>
+        <w:rPr>
+          <w:rFonts w:ascii="Lucida Console" w:hAnsi="Lucida Console" w:cs="Lucida Console"/>
+          <w:sz w:val="18"/>
+          <w:szCs w:val="18"/>
+        </w:rPr>
+      </w:pPr>
+    </w:p>
+    <w:p>
+      <w:pPr>
+        <w:tabs>
+          <w:tab w:val="left" w:pos="916"/>
+          <w:tab w:val="left" w:pos="1832"/>
+          <w:tab w:val="left" w:pos="2748"/>
+          <w:tab w:val="left" w:pos="3664"/>
+          <w:tab w:val="left" w:pos="4580"/>
+          <w:tab w:val="left" w:pos="5496"/>
+          <w:tab w:val="left" w:pos="6412"/>
+          <w:tab w:val="left" w:pos="7328"/>
+          <w:tab w:val="left" w:pos="8244"/>
+          <w:tab w:val="left" w:pos="9160"/>
+          <w:tab w:val="left" w:pos="10076"/>
+          <w:tab w:val="left" w:pos="10992"/>
+          <w:tab w:val="left" w:pos="11908"/>
+          <w:tab w:val="left" w:pos="12824"/>
+          <w:tab w:val="left" w:pos="13740"/>
+          <w:tab w:val="left" w:pos="14656"/>
+        </w:tabs>
+        <w:spacing w:after="0" w:line="240" w:lineRule="auto"/>
+        <w:textAlignment w:val="baseline"/>
+        <w:rPr>
+          <w:rFonts w:ascii="Lucida Console" w:hAnsi="Lucida Console" w:cs="Lucida Console"/>
+          <w:sz w:val="18"/>
+          <w:szCs w:val="18"/>
+        </w:rPr>
+      </w:pPr>
+      <w:r>
+        <w:rPr>
+          <w:rFonts w:ascii="Lucida Console" w:hAnsi="Lucida Console" w:cs="Lucida Console"/>
+          <w:sz w:val="18"/>
+          <w:szCs w:val="18"/>
+        </w:rPr>
+        <w:t>How to rename the branch name ?</w:t>
+      </w:r>
+    </w:p>
+    <w:p>
+      <w:pPr>
+        <w:tabs>
+          <w:tab w:val="left" w:pos="916"/>
+          <w:tab w:val="left" w:pos="1832"/>
+          <w:tab w:val="left" w:pos="2748"/>
+          <w:tab w:val="left" w:pos="3664"/>
+          <w:tab w:val="left" w:pos="4580"/>
+          <w:tab w:val="left" w:pos="5496"/>
+          <w:tab w:val="left" w:pos="6412"/>
+          <w:tab w:val="left" w:pos="7328"/>
+          <w:tab w:val="left" w:pos="8244"/>
+          <w:tab w:val="left" w:pos="9160"/>
+          <w:tab w:val="left" w:pos="10076"/>
+          <w:tab w:val="left" w:pos="10992"/>
+          <w:tab w:val="left" w:pos="11908"/>
+          <w:tab w:val="left" w:pos="12824"/>
+          <w:tab w:val="left" w:pos="13740"/>
+          <w:tab w:val="left" w:pos="14656"/>
+        </w:tabs>
+        <w:spacing w:after="0" w:line="240" w:lineRule="auto"/>
+        <w:textAlignment w:val="baseline"/>
+        <w:rPr>
+          <w:rFonts w:ascii="Lucida Console" w:hAnsi="Lucida Console" w:cs="Lucida Console"/>
+          <w:sz w:val="18"/>
+          <w:szCs w:val="18"/>
+        </w:rPr>
+      </w:pPr>
+    </w:p>
+    <w:p>
+      <w:pPr>
+        <w:tabs>
+          <w:tab w:val="left" w:pos="916"/>
+          <w:tab w:val="left" w:pos="1832"/>
+          <w:tab w:val="left" w:pos="2748"/>
+          <w:tab w:val="left" w:pos="3664"/>
+          <w:tab w:val="left" w:pos="4580"/>
+          <w:tab w:val="left" w:pos="5496"/>
+          <w:tab w:val="left" w:pos="6412"/>
+          <w:tab w:val="left" w:pos="7328"/>
+          <w:tab w:val="left" w:pos="8244"/>
+          <w:tab w:val="left" w:pos="9160"/>
+          <w:tab w:val="left" w:pos="10076"/>
+          <w:tab w:val="left" w:pos="10992"/>
+          <w:tab w:val="left" w:pos="11908"/>
+          <w:tab w:val="left" w:pos="12824"/>
+          <w:tab w:val="left" w:pos="13740"/>
+          <w:tab w:val="left" w:pos="14656"/>
+        </w:tabs>
+        <w:spacing w:after="0" w:line="240" w:lineRule="auto"/>
+        <w:textAlignment w:val="baseline"/>
+        <w:rPr>
+          <w:rFonts w:ascii="Lucida Console" w:hAnsi="Lucida Console" w:cs="Lucida Console"/>
+          <w:sz w:val="18"/>
+          <w:szCs w:val="18"/>
+        </w:rPr>
+      </w:pPr>
+      <w:r>
+        <w:rPr>
+          <w:rFonts w:ascii="Lucida Console" w:hAnsi="Lucida Console" w:cs="Lucida Console"/>
+          <w:sz w:val="18"/>
+          <w:szCs w:val="18"/>
+        </w:rPr>
+        <w:t>Git branch -m old new</w:t>
+      </w:r>
+    </w:p>
+    <w:p>
+      <w:pPr>
+        <w:tabs>
+          <w:tab w:val="left" w:pos="916"/>
+          <w:tab w:val="left" w:pos="1832"/>
+          <w:tab w:val="left" w:pos="2748"/>
+          <w:tab w:val="left" w:pos="3664"/>
+          <w:tab w:val="left" w:pos="4580"/>
+          <w:tab w:val="left" w:pos="5496"/>
+          <w:tab w:val="left" w:pos="6412"/>
+          <w:tab w:val="left" w:pos="7328"/>
+          <w:tab w:val="left" w:pos="8244"/>
+          <w:tab w:val="left" w:pos="9160"/>
+          <w:tab w:val="left" w:pos="10076"/>
+          <w:tab w:val="left" w:pos="10992"/>
+          <w:tab w:val="left" w:pos="11908"/>
+          <w:tab w:val="left" w:pos="12824"/>
+          <w:tab w:val="left" w:pos="13740"/>
+          <w:tab w:val="left" w:pos="14656"/>
+        </w:tabs>
+        <w:spacing w:after="0" w:line="240" w:lineRule="auto"/>
+        <w:textAlignment w:val="baseline"/>
+        <w:rPr>
+          <w:rFonts w:ascii="Lucida Console" w:hAnsi="Lucida Console" w:cs="Lucida Console"/>
+          <w:sz w:val="18"/>
+          <w:szCs w:val="18"/>
+        </w:rPr>
+      </w:pPr>
+    </w:p>
+    <w:p>
+      <w:pPr>
+        <w:tabs>
+          <w:tab w:val="left" w:pos="916"/>
+          <w:tab w:val="left" w:pos="1832"/>
+          <w:tab w:val="left" w:pos="2748"/>
+          <w:tab w:val="left" w:pos="3664"/>
+          <w:tab w:val="left" w:pos="4580"/>
+          <w:tab w:val="left" w:pos="5496"/>
+          <w:tab w:val="left" w:pos="6412"/>
+          <w:tab w:val="left" w:pos="7328"/>
+          <w:tab w:val="left" w:pos="8244"/>
+          <w:tab w:val="left" w:pos="9160"/>
+          <w:tab w:val="left" w:pos="10076"/>
+          <w:tab w:val="left" w:pos="10992"/>
+          <w:tab w:val="left" w:pos="11908"/>
+          <w:tab w:val="left" w:pos="12824"/>
+          <w:tab w:val="left" w:pos="13740"/>
+          <w:tab w:val="left" w:pos="14656"/>
+        </w:tabs>
+        <w:spacing w:after="0" w:line="240" w:lineRule="auto"/>
+        <w:textAlignment w:val="baseline"/>
+        <w:rPr>
+          <w:rFonts w:ascii="Lucida Console" w:hAnsi="Lucida Console" w:cs="Lucida Console"/>
+          <w:sz w:val="18"/>
+          <w:szCs w:val="18"/>
+        </w:rPr>
+      </w:pPr>
+      <w:r>
+        <w:rPr>
+          <w:rFonts w:ascii="Lucida Console" w:hAnsi="Lucida Console" w:cs="Lucida Console"/>
+          <w:sz w:val="18"/>
+          <w:szCs w:val="18"/>
+        </w:rPr>
+        <w:t>How to delete the branch name ?</w:t>
+      </w:r>
+    </w:p>
+    <w:p>
+      <w:pPr>
+        <w:tabs>
+          <w:tab w:val="left" w:pos="916"/>
+          <w:tab w:val="left" w:pos="1832"/>
+          <w:tab w:val="left" w:pos="2748"/>
+          <w:tab w:val="left" w:pos="3664"/>
+          <w:tab w:val="left" w:pos="4580"/>
+          <w:tab w:val="left" w:pos="5496"/>
+          <w:tab w:val="left" w:pos="6412"/>
+          <w:tab w:val="left" w:pos="7328"/>
+          <w:tab w:val="left" w:pos="8244"/>
+          <w:tab w:val="left" w:pos="9160"/>
+          <w:tab w:val="left" w:pos="10076"/>
+          <w:tab w:val="left" w:pos="10992"/>
+          <w:tab w:val="left" w:pos="11908"/>
+          <w:tab w:val="left" w:pos="12824"/>
+          <w:tab w:val="left" w:pos="13740"/>
+          <w:tab w:val="left" w:pos="14656"/>
+        </w:tabs>
+        <w:spacing w:after="0" w:line="240" w:lineRule="auto"/>
+        <w:textAlignment w:val="baseline"/>
+        <w:rPr>
+          <w:rFonts w:ascii="Lucida Console" w:hAnsi="Lucida Console" w:cs="Lucida Console"/>
+          <w:sz w:val="18"/>
+          <w:szCs w:val="18"/>
+        </w:rPr>
+      </w:pPr>
+    </w:p>
+    <w:p>
+      <w:pPr>
+        <w:tabs>
+          <w:tab w:val="left" w:pos="916"/>
+          <w:tab w:val="left" w:pos="1832"/>
+          <w:tab w:val="left" w:pos="2748"/>
+          <w:tab w:val="left" w:pos="3664"/>
+          <w:tab w:val="left" w:pos="4580"/>
+          <w:tab w:val="left" w:pos="5496"/>
+          <w:tab w:val="left" w:pos="6412"/>
+          <w:tab w:val="left" w:pos="7328"/>
+          <w:tab w:val="left" w:pos="8244"/>
+          <w:tab w:val="left" w:pos="9160"/>
+          <w:tab w:val="left" w:pos="10076"/>
+          <w:tab w:val="left" w:pos="10992"/>
+          <w:tab w:val="left" w:pos="11908"/>
+          <w:tab w:val="left" w:pos="12824"/>
+          <w:tab w:val="left" w:pos="13740"/>
+          <w:tab w:val="left" w:pos="14656"/>
+        </w:tabs>
+        <w:spacing w:after="0" w:line="240" w:lineRule="auto"/>
+        <w:textAlignment w:val="baseline"/>
+        <w:rPr>
+          <w:rFonts w:ascii="Lucida Console" w:hAnsi="Lucida Console" w:cs="Lucida Console"/>
+          <w:sz w:val="18"/>
+          <w:szCs w:val="18"/>
+        </w:rPr>
+      </w:pPr>
+      <w:r>
+        <w:rPr>
+          <w:rFonts w:ascii="Lucida Console" w:hAnsi="Lucida Console" w:cs="Lucida Console"/>
+          <w:sz w:val="18"/>
+          <w:szCs w:val="18"/>
+        </w:rPr>
+        <w:t>Git branch -d &lt;branch_name&gt;.</w:t>
+      </w:r>
+    </w:p>
+    <w:p>
+      <w:pPr>
+        <w:tabs>
+          <w:tab w:val="left" w:pos="916"/>
+          <w:tab w:val="left" w:pos="1832"/>
+          <w:tab w:val="left" w:pos="2748"/>
+          <w:tab w:val="left" w:pos="3664"/>
+          <w:tab w:val="left" w:pos="4580"/>
+          <w:tab w:val="left" w:pos="5496"/>
+          <w:tab w:val="left" w:pos="6412"/>
+          <w:tab w:val="left" w:pos="7328"/>
+          <w:tab w:val="left" w:pos="8244"/>
+          <w:tab w:val="left" w:pos="9160"/>
+          <w:tab w:val="left" w:pos="10076"/>
+          <w:tab w:val="left" w:pos="10992"/>
+          <w:tab w:val="left" w:pos="11908"/>
+          <w:tab w:val="left" w:pos="12824"/>
+          <w:tab w:val="left" w:pos="13740"/>
+          <w:tab w:val="left" w:pos="14656"/>
+        </w:tabs>
+        <w:spacing w:after="0" w:line="240" w:lineRule="auto"/>
+        <w:textAlignment w:val="baseline"/>
+        <w:rPr>
+          <w:rFonts w:ascii="Lucida Console" w:hAnsi="Lucida Console" w:cs="Lucida Console"/>
+          <w:sz w:val="18"/>
+          <w:szCs w:val="18"/>
+        </w:rPr>
+      </w:pPr>
+    </w:p>
+    <w:p>
+      <w:pPr>
+        <w:tabs>
+          <w:tab w:val="left" w:pos="916"/>
+          <w:tab w:val="left" w:pos="1832"/>
+          <w:tab w:val="left" w:pos="2748"/>
+          <w:tab w:val="left" w:pos="3664"/>
+          <w:tab w:val="left" w:pos="4580"/>
+          <w:tab w:val="left" w:pos="5496"/>
+          <w:tab w:val="left" w:pos="6412"/>
+          <w:tab w:val="left" w:pos="7328"/>
+          <w:tab w:val="left" w:pos="8244"/>
+          <w:tab w:val="left" w:pos="9160"/>
+          <w:tab w:val="left" w:pos="10076"/>
+          <w:tab w:val="left" w:pos="10992"/>
+          <w:tab w:val="left" w:pos="11908"/>
+          <w:tab w:val="left" w:pos="12824"/>
+          <w:tab w:val="left" w:pos="13740"/>
+          <w:tab w:val="left" w:pos="14656"/>
+        </w:tabs>
+        <w:spacing w:after="0" w:line="240" w:lineRule="auto"/>
+        <w:textAlignment w:val="baseline"/>
+      </w:pPr>
     </w:p>
     <w:p>
       <w:pPr>

</xml_diff>